<commit_message>
Final Final Design and Edited PDR
</commit_message>
<xml_diff>
--- a/Documentation/DesignSpecification.docx
+++ b/Documentation/DesignSpecification.docx
@@ -1247,7 +1247,7 @@
             </w:rPr>
             <w:fldChar w:fldCharType="separate"/>
           </w:r>
-          <w:hyperlink w:anchor="_Toc531333587" w:history="1">
+          <w:hyperlink w:anchor="_Toc531760634" w:history="1">
             <w:r>
               <w:rPr>
                 <w:rStyle w:val="Hyperlink"/>
@@ -1276,7 +1276,7 @@
                 <w:noProof/>
                 <w:webHidden/>
               </w:rPr>
-              <w:instrText xml:space="preserve"> PAGEREF _Toc531333587 \h </w:instrText>
+              <w:instrText xml:space="preserve"> PAGEREF _Toc531760634 \h </w:instrText>
             </w:r>
             <w:r>
               <w:rPr>
@@ -1319,7 +1319,7 @@
               <w:noProof/>
             </w:rPr>
           </w:pPr>
-          <w:hyperlink w:anchor="_Toc531333588" w:history="1">
+          <w:hyperlink w:anchor="_Toc531760635" w:history="1">
             <w:r>
               <w:rPr>
                 <w:rStyle w:val="Hyperlink"/>
@@ -1364,7 +1364,7 @@
                 <w:noProof/>
                 <w:webHidden/>
               </w:rPr>
-              <w:instrText xml:space="preserve"> PAGEREF _Toc531333588 \h </w:instrText>
+              <w:instrText xml:space="preserve"> PAGEREF _Toc531760635 \h </w:instrText>
             </w:r>
             <w:r>
               <w:rPr>
@@ -1407,7 +1407,7 @@
               <w:noProof/>
             </w:rPr>
           </w:pPr>
-          <w:hyperlink w:anchor="_Toc531333589" w:history="1">
+          <w:hyperlink w:anchor="_Toc531760636" w:history="1">
             <w:r>
               <w:rPr>
                 <w:rStyle w:val="Hyperlink"/>
@@ -1452,7 +1452,7 @@
                 <w:noProof/>
                 <w:webHidden/>
               </w:rPr>
-              <w:instrText xml:space="preserve"> PAGEREF _Toc531333589 \h </w:instrText>
+              <w:instrText xml:space="preserve"> PAGEREF _Toc531760636 \h </w:instrText>
             </w:r>
             <w:r>
               <w:rPr>
@@ -1495,7 +1495,7 @@
               <w:noProof/>
             </w:rPr>
           </w:pPr>
-          <w:hyperlink w:anchor="_Toc531333590" w:history="1">
+          <w:hyperlink w:anchor="_Toc531760637" w:history="1">
             <w:r>
               <w:rPr>
                 <w:rStyle w:val="Hyperlink"/>
@@ -1540,7 +1540,7 @@
                 <w:noProof/>
                 <w:webHidden/>
               </w:rPr>
-              <w:instrText xml:space="preserve"> PAGEREF _Toc531333590 \h </w:instrText>
+              <w:instrText xml:space="preserve"> PAGEREF _Toc531760637 \h </w:instrText>
             </w:r>
             <w:r>
               <w:rPr>
@@ -1583,7 +1583,7 @@
               <w:noProof/>
             </w:rPr>
           </w:pPr>
-          <w:hyperlink w:anchor="_Toc531333591" w:history="1">
+          <w:hyperlink w:anchor="_Toc531760638" w:history="1">
             <w:r>
               <w:rPr>
                 <w:rStyle w:val="Hyperlink"/>
@@ -1628,7 +1628,7 @@
                 <w:noProof/>
                 <w:webHidden/>
               </w:rPr>
-              <w:instrText xml:space="preserve"> PAGEREF _Toc531333591 \h </w:instrText>
+              <w:instrText xml:space="preserve"> PAGEREF _Toc531760638 \h </w:instrText>
             </w:r>
             <w:r>
               <w:rPr>
@@ -1671,7 +1671,7 @@
               <w:noProof/>
             </w:rPr>
           </w:pPr>
-          <w:hyperlink w:anchor="_Toc531333592" w:history="1">
+          <w:hyperlink w:anchor="_Toc531760639" w:history="1">
             <w:r>
               <w:rPr>
                 <w:rStyle w:val="Hyperlink"/>
@@ -1716,7 +1716,7 @@
                 <w:noProof/>
                 <w:webHidden/>
               </w:rPr>
-              <w:instrText xml:space="preserve"> PAGEREF _Toc531333592 \h </w:instrText>
+              <w:instrText xml:space="preserve"> PAGEREF _Toc531760639 \h </w:instrText>
             </w:r>
             <w:r>
               <w:rPr>
@@ -1759,7 +1759,7 @@
               <w:noProof/>
             </w:rPr>
           </w:pPr>
-          <w:hyperlink w:anchor="_Toc531333593" w:history="1">
+          <w:hyperlink w:anchor="_Toc531760640" w:history="1">
             <w:r>
               <w:rPr>
                 <w:rStyle w:val="Hyperlink"/>
@@ -1804,7 +1804,7 @@
                 <w:noProof/>
                 <w:webHidden/>
               </w:rPr>
-              <w:instrText xml:space="preserve"> PAGEREF _Toc531333593 \h </w:instrText>
+              <w:instrText xml:space="preserve"> PAGEREF _Toc531760640 \h </w:instrText>
             </w:r>
             <w:r>
               <w:rPr>
@@ -1825,6 +1825,358 @@
                 <w:webHidden/>
               </w:rPr>
               <w:t>3</w:t>
+            </w:r>
+            <w:r>
+              <w:rPr>
+                <w:noProof/>
+                <w:webHidden/>
+              </w:rPr>
+              <w:fldChar w:fldCharType="end"/>
+            </w:r>
+          </w:hyperlink>
+        </w:p>
+        <w:p>
+          <w:pPr>
+            <w:pStyle w:val="TOC2"/>
+            <w:tabs>
+              <w:tab w:val="left" w:pos="960"/>
+              <w:tab w:val="right" w:leader="dot" w:pos="9638"/>
+            </w:tabs>
+            <w:rPr>
+              <w:b w:val="0"/>
+              <w:noProof/>
+            </w:rPr>
+          </w:pPr>
+          <w:hyperlink w:anchor="_Toc531760641" w:history="1">
+            <w:r>
+              <w:rPr>
+                <w:rStyle w:val="Hyperlink"/>
+                <w:rFonts w:cs="Arial"/>
+                <w:noProof/>
+                <w:lang w:bidi="he-IL"/>
+              </w:rPr>
+              <w:t>1.7</w:t>
+            </w:r>
+            <w:r>
+              <w:rPr>
+                <w:b w:val="0"/>
+                <w:noProof/>
+              </w:rPr>
+              <w:tab/>
+            </w:r>
+            <w:r>
+              <w:rPr>
+                <w:rStyle w:val="Hyperlink"/>
+                <w:rFonts w:ascii="Times New Roman" w:hAnsi="Times New Roman" w:cs="Times New Roman"/>
+                <w:noProof/>
+                <w:lang w:bidi="he-IL"/>
+              </w:rPr>
+              <w:t>Historical Introduction</w:t>
+            </w:r>
+            <w:r>
+              <w:rPr>
+                <w:noProof/>
+                <w:webHidden/>
+              </w:rPr>
+              <w:tab/>
+            </w:r>
+            <w:r>
+              <w:rPr>
+                <w:noProof/>
+                <w:webHidden/>
+              </w:rPr>
+              <w:fldChar w:fldCharType="begin"/>
+            </w:r>
+            <w:r>
+              <w:rPr>
+                <w:noProof/>
+                <w:webHidden/>
+              </w:rPr>
+              <w:instrText xml:space="preserve"> PAGEREF _Toc531760641 \h </w:instrText>
+            </w:r>
+            <w:r>
+              <w:rPr>
+                <w:noProof/>
+                <w:webHidden/>
+              </w:rPr>
+            </w:r>
+            <w:r>
+              <w:rPr>
+                <w:noProof/>
+                <w:webHidden/>
+              </w:rPr>
+              <w:fldChar w:fldCharType="separate"/>
+            </w:r>
+            <w:r>
+              <w:rPr>
+                <w:noProof/>
+                <w:webHidden/>
+              </w:rPr>
+              <w:t>3</w:t>
+            </w:r>
+            <w:r>
+              <w:rPr>
+                <w:noProof/>
+                <w:webHidden/>
+              </w:rPr>
+              <w:fldChar w:fldCharType="end"/>
+            </w:r>
+          </w:hyperlink>
+        </w:p>
+        <w:p>
+          <w:pPr>
+            <w:pStyle w:val="TOC2"/>
+            <w:tabs>
+              <w:tab w:val="left" w:pos="960"/>
+              <w:tab w:val="right" w:leader="dot" w:pos="9638"/>
+            </w:tabs>
+            <w:rPr>
+              <w:b w:val="0"/>
+              <w:noProof/>
+            </w:rPr>
+          </w:pPr>
+          <w:hyperlink w:anchor="_Toc531760642" w:history="1">
+            <w:r>
+              <w:rPr>
+                <w:rStyle w:val="Hyperlink"/>
+                <w:rFonts w:cs="Arial"/>
+                <w:noProof/>
+                <w:lang w:bidi="he-IL"/>
+              </w:rPr>
+              <w:t>1.8</w:t>
+            </w:r>
+            <w:r>
+              <w:rPr>
+                <w:b w:val="0"/>
+                <w:noProof/>
+              </w:rPr>
+              <w:tab/>
+            </w:r>
+            <w:r>
+              <w:rPr>
+                <w:rStyle w:val="Hyperlink"/>
+                <w:rFonts w:ascii="Times New Roman" w:hAnsi="Times New Roman" w:cs="Times New Roman"/>
+                <w:noProof/>
+                <w:lang w:bidi="he-IL"/>
+              </w:rPr>
+              <w:t>Market Analysis and Relevant Art</w:t>
+            </w:r>
+            <w:r>
+              <w:rPr>
+                <w:noProof/>
+                <w:webHidden/>
+              </w:rPr>
+              <w:tab/>
+            </w:r>
+            <w:r>
+              <w:rPr>
+                <w:noProof/>
+                <w:webHidden/>
+              </w:rPr>
+              <w:fldChar w:fldCharType="begin"/>
+            </w:r>
+            <w:r>
+              <w:rPr>
+                <w:noProof/>
+                <w:webHidden/>
+              </w:rPr>
+              <w:instrText xml:space="preserve"> PAGEREF _Toc531760642 \h </w:instrText>
+            </w:r>
+            <w:r>
+              <w:rPr>
+                <w:noProof/>
+                <w:webHidden/>
+              </w:rPr>
+            </w:r>
+            <w:r>
+              <w:rPr>
+                <w:noProof/>
+                <w:webHidden/>
+              </w:rPr>
+              <w:fldChar w:fldCharType="separate"/>
+            </w:r>
+            <w:r>
+              <w:rPr>
+                <w:noProof/>
+                <w:webHidden/>
+              </w:rPr>
+              <w:t>3</w:t>
+            </w:r>
+            <w:r>
+              <w:rPr>
+                <w:noProof/>
+                <w:webHidden/>
+              </w:rPr>
+              <w:fldChar w:fldCharType="end"/>
+            </w:r>
+          </w:hyperlink>
+        </w:p>
+        <w:p>
+          <w:pPr>
+            <w:pStyle w:val="TOC2"/>
+            <w:tabs>
+              <w:tab w:val="left" w:pos="960"/>
+              <w:tab w:val="right" w:leader="dot" w:pos="9638"/>
+            </w:tabs>
+            <w:rPr>
+              <w:b w:val="0"/>
+              <w:noProof/>
+            </w:rPr>
+          </w:pPr>
+          <w:hyperlink w:anchor="_Toc531760643" w:history="1">
+            <w:r>
+              <w:rPr>
+                <w:rStyle w:val="Hyperlink"/>
+                <w:rFonts w:cs="Arial"/>
+                <w:noProof/>
+                <w:lang w:bidi="he-IL"/>
+              </w:rPr>
+              <w:t>1.9</w:t>
+            </w:r>
+            <w:r>
+              <w:rPr>
+                <w:b w:val="0"/>
+                <w:noProof/>
+              </w:rPr>
+              <w:tab/>
+            </w:r>
+            <w:r>
+              <w:rPr>
+                <w:rStyle w:val="Hyperlink"/>
+                <w:rFonts w:ascii="Times New Roman" w:hAnsi="Times New Roman" w:cs="Times New Roman"/>
+                <w:noProof/>
+                <w:lang w:bidi="he-IL"/>
+              </w:rPr>
+              <w:t>Alternative Approaches</w:t>
+            </w:r>
+            <w:r>
+              <w:rPr>
+                <w:noProof/>
+                <w:webHidden/>
+              </w:rPr>
+              <w:tab/>
+            </w:r>
+            <w:r>
+              <w:rPr>
+                <w:noProof/>
+                <w:webHidden/>
+              </w:rPr>
+              <w:fldChar w:fldCharType="begin"/>
+            </w:r>
+            <w:r>
+              <w:rPr>
+                <w:noProof/>
+                <w:webHidden/>
+              </w:rPr>
+              <w:instrText xml:space="preserve"> PAGEREF _Toc531760643 \h </w:instrText>
+            </w:r>
+            <w:r>
+              <w:rPr>
+                <w:noProof/>
+                <w:webHidden/>
+              </w:rPr>
+            </w:r>
+            <w:r>
+              <w:rPr>
+                <w:noProof/>
+                <w:webHidden/>
+              </w:rPr>
+              <w:fldChar w:fldCharType="separate"/>
+            </w:r>
+            <w:r>
+              <w:rPr>
+                <w:noProof/>
+                <w:webHidden/>
+              </w:rPr>
+              <w:t>7</w:t>
+            </w:r>
+            <w:r>
+              <w:rPr>
+                <w:noProof/>
+                <w:webHidden/>
+              </w:rPr>
+              <w:fldChar w:fldCharType="end"/>
+            </w:r>
+          </w:hyperlink>
+        </w:p>
+        <w:p>
+          <w:pPr>
+            <w:pStyle w:val="TOC2"/>
+            <w:tabs>
+              <w:tab w:val="left" w:pos="960"/>
+              <w:tab w:val="right" w:leader="dot" w:pos="9638"/>
+            </w:tabs>
+            <w:rPr>
+              <w:b w:val="0"/>
+              <w:noProof/>
+            </w:rPr>
+          </w:pPr>
+          <w:hyperlink w:anchor="_Toc531760644" w:history="1">
+            <w:r>
+              <w:rPr>
+                <w:rStyle w:val="Hyperlink"/>
+                <w:rFonts w:cs="Arial"/>
+                <w:noProof/>
+                <w:lang w:bidi="he-IL"/>
+              </w:rPr>
+              <w:t>1.10</w:t>
+            </w:r>
+            <w:r>
+              <w:rPr>
+                <w:b w:val="0"/>
+                <w:noProof/>
+              </w:rPr>
+              <w:tab/>
+            </w:r>
+            <w:r>
+              <w:rPr>
+                <w:rStyle w:val="Hyperlink"/>
+                <w:rFonts w:ascii="Times New Roman" w:hAnsi="Times New Roman" w:cs="Times New Roman"/>
+                <w:noProof/>
+                <w:lang w:bidi="he-IL"/>
+              </w:rPr>
+              <w:t>Impact of Success</w:t>
+            </w:r>
+            <w:r>
+              <w:rPr>
+                <w:noProof/>
+                <w:webHidden/>
+              </w:rPr>
+              <w:tab/>
+            </w:r>
+            <w:r>
+              <w:rPr>
+                <w:noProof/>
+                <w:webHidden/>
+              </w:rPr>
+              <w:fldChar w:fldCharType="begin"/>
+            </w:r>
+            <w:r>
+              <w:rPr>
+                <w:noProof/>
+                <w:webHidden/>
+              </w:rPr>
+              <w:instrText xml:space="preserve"> PAGEREF _Toc531760644 \h </w:instrText>
+            </w:r>
+            <w:r>
+              <w:rPr>
+                <w:noProof/>
+                <w:webHidden/>
+              </w:rPr>
+            </w:r>
+            <w:r>
+              <w:rPr>
+                <w:noProof/>
+                <w:webHidden/>
+              </w:rPr>
+              <w:fldChar w:fldCharType="separate"/>
+            </w:r>
+            <w:r>
+              <w:rPr>
+                <w:noProof/>
+                <w:webHidden/>
+              </w:rPr>
+              <w:t>13</w:t>
             </w:r>
             <w:r>
               <w:rPr>
@@ -1849,7 +2201,7 @@
               <w:szCs w:val="22"/>
             </w:rPr>
           </w:pPr>
-          <w:hyperlink w:anchor="_Toc531333594" w:history="1">
+          <w:hyperlink w:anchor="_Toc531760645" w:history="1">
             <w:r>
               <w:rPr>
                 <w:rStyle w:val="Hyperlink"/>
@@ -1875,7 +2227,7 @@
                 <w:noProof/>
                 <w:lang w:bidi="he-IL"/>
               </w:rPr>
-              <w:t>Problem Statement</w:t>
+              <w:t>Context of Design Solution</w:t>
             </w:r>
             <w:r>
               <w:rPr>
@@ -1896,7 +2248,7 @@
                 <w:noProof/>
                 <w:webHidden/>
               </w:rPr>
-              <w:instrText xml:space="preserve"> PAGEREF _Toc531333594 \h </w:instrText>
+              <w:instrText xml:space="preserve"> PAGEREF _Toc531760645 \h </w:instrText>
             </w:r>
             <w:r>
               <w:rPr>
@@ -1916,7 +2268,7 @@
                 <w:noProof/>
                 <w:webHidden/>
               </w:rPr>
-              <w:t>4</w:t>
+              <w:t>14</w:t>
             </w:r>
             <w:r>
               <w:rPr>
@@ -1939,7 +2291,7 @@
               <w:noProof/>
             </w:rPr>
           </w:pPr>
-          <w:hyperlink w:anchor="_Toc531333595" w:history="1">
+          <w:hyperlink w:anchor="_Toc531760646" w:history="1">
             <w:r>
               <w:rPr>
                 <w:rStyle w:val="Hyperlink"/>
@@ -1963,7 +2315,7 @@
                 <w:noProof/>
                 <w:lang w:bidi="he-IL"/>
               </w:rPr>
-              <w:t>Historical Introduction</w:t>
+              <w:t>Design Objectives</w:t>
             </w:r>
             <w:r>
               <w:rPr>
@@ -1984,7 +2336,7 @@
                 <w:noProof/>
                 <w:webHidden/>
               </w:rPr>
-              <w:instrText xml:space="preserve"> PAGEREF _Toc531333595 \h </w:instrText>
+              <w:instrText xml:space="preserve"> PAGEREF _Toc531760646 \h </w:instrText>
             </w:r>
             <w:r>
               <w:rPr>
@@ -2004,7 +2356,7 @@
                 <w:noProof/>
                 <w:webHidden/>
               </w:rPr>
-              <w:t>4</w:t>
+              <w:t>14</w:t>
             </w:r>
             <w:r>
               <w:rPr>
@@ -2027,7 +2379,7 @@
               <w:noProof/>
             </w:rPr>
           </w:pPr>
-          <w:hyperlink w:anchor="_Toc531333596" w:history="1">
+          <w:hyperlink w:anchor="_Toc531760647" w:history="1">
             <w:r>
               <w:rPr>
                 <w:rStyle w:val="Hyperlink"/>
@@ -2051,7 +2403,7 @@
                 <w:noProof/>
                 <w:lang w:bidi="he-IL"/>
               </w:rPr>
-              <w:t>Market Analysis and Relevant Art</w:t>
+              <w:t>Design Assumptions</w:t>
             </w:r>
             <w:r>
               <w:rPr>
@@ -2072,7 +2424,7 @@
                 <w:noProof/>
                 <w:webHidden/>
               </w:rPr>
-              <w:instrText xml:space="preserve"> PAGEREF _Toc531333596 \h </w:instrText>
+              <w:instrText xml:space="preserve"> PAGEREF _Toc531760647 \h </w:instrText>
             </w:r>
             <w:r>
               <w:rPr>
@@ -2092,7 +2444,7 @@
                 <w:noProof/>
                 <w:webHidden/>
               </w:rPr>
-              <w:t>4</w:t>
+              <w:t>14</w:t>
             </w:r>
             <w:r>
               <w:rPr>
@@ -2115,7 +2467,7 @@
               <w:noProof/>
             </w:rPr>
           </w:pPr>
-          <w:hyperlink w:anchor="_Toc531333597" w:history="1">
+          <w:hyperlink w:anchor="_Toc531760648" w:history="1">
             <w:r>
               <w:rPr>
                 <w:rStyle w:val="Hyperlink"/>
@@ -2139,7 +2491,7 @@
                 <w:noProof/>
                 <w:lang w:bidi="he-IL"/>
               </w:rPr>
-              <w:t>Alternative Approaches</w:t>
+              <w:t>Design Requirements</w:t>
             </w:r>
             <w:r>
               <w:rPr>
@@ -2160,7 +2512,7 @@
                 <w:noProof/>
                 <w:webHidden/>
               </w:rPr>
-              <w:instrText xml:space="preserve"> PAGEREF _Toc531333597 \h </w:instrText>
+              <w:instrText xml:space="preserve"> PAGEREF _Toc531760648 \h </w:instrText>
             </w:r>
             <w:r>
               <w:rPr>
@@ -2180,7 +2532,7 @@
                 <w:noProof/>
                 <w:webHidden/>
               </w:rPr>
-              <w:t>7</w:t>
+              <w:t>15</w:t>
             </w:r>
             <w:r>
               <w:rPr>
@@ -2203,7 +2555,7 @@
               <w:noProof/>
             </w:rPr>
           </w:pPr>
-          <w:hyperlink w:anchor="_Toc531333598" w:history="1">
+          <w:hyperlink w:anchor="_Toc531760649" w:history="1">
             <w:r>
               <w:rPr>
                 <w:rStyle w:val="Hyperlink"/>
@@ -2227,7 +2579,7 @@
                 <w:noProof/>
                 <w:lang w:bidi="he-IL"/>
               </w:rPr>
-              <w:t>Impact of Success</w:t>
+              <w:t>Design Constraints</w:t>
             </w:r>
             <w:r>
               <w:rPr>
@@ -2248,7 +2600,7 @@
                 <w:noProof/>
                 <w:webHidden/>
               </w:rPr>
-              <w:instrText xml:space="preserve"> PAGEREF _Toc531333598 \h </w:instrText>
+              <w:instrText xml:space="preserve"> PAGEREF _Toc531760649 \h </w:instrText>
             </w:r>
             <w:r>
               <w:rPr>
@@ -2268,7 +2620,447 @@
                 <w:noProof/>
                 <w:webHidden/>
               </w:rPr>
-              <w:t>14</w:t>
+              <w:t>16</w:t>
+            </w:r>
+            <w:r>
+              <w:rPr>
+                <w:noProof/>
+                <w:webHidden/>
+              </w:rPr>
+              <w:fldChar w:fldCharType="end"/>
+            </w:r>
+          </w:hyperlink>
+        </w:p>
+        <w:p>
+          <w:pPr>
+            <w:pStyle w:val="TOC2"/>
+            <w:tabs>
+              <w:tab w:val="left" w:pos="960"/>
+              <w:tab w:val="right" w:leader="dot" w:pos="9638"/>
+            </w:tabs>
+            <w:rPr>
+              <w:b w:val="0"/>
+              <w:noProof/>
+            </w:rPr>
+          </w:pPr>
+          <w:hyperlink w:anchor="_Toc531760650" w:history="1">
+            <w:r>
+              <w:rPr>
+                <w:rStyle w:val="Hyperlink"/>
+                <w:rFonts w:cs="Arial"/>
+                <w:noProof/>
+                <w:lang w:bidi="he-IL"/>
+              </w:rPr>
+              <w:t>2.5</w:t>
+            </w:r>
+            <w:r>
+              <w:rPr>
+                <w:b w:val="0"/>
+                <w:noProof/>
+              </w:rPr>
+              <w:tab/>
+            </w:r>
+            <w:r>
+              <w:rPr>
+                <w:rStyle w:val="Hyperlink"/>
+                <w:rFonts w:ascii="Times New Roman" w:hAnsi="Times New Roman" w:cs="Times New Roman"/>
+                <w:noProof/>
+                <w:lang w:bidi="he-IL"/>
+              </w:rPr>
+              <w:t>Design Standards</w:t>
+            </w:r>
+            <w:r>
+              <w:rPr>
+                <w:noProof/>
+                <w:webHidden/>
+              </w:rPr>
+              <w:tab/>
+            </w:r>
+            <w:r>
+              <w:rPr>
+                <w:noProof/>
+                <w:webHidden/>
+              </w:rPr>
+              <w:fldChar w:fldCharType="begin"/>
+            </w:r>
+            <w:r>
+              <w:rPr>
+                <w:noProof/>
+                <w:webHidden/>
+              </w:rPr>
+              <w:instrText xml:space="preserve"> PAGEREF _Toc531760650 \h </w:instrText>
+            </w:r>
+            <w:r>
+              <w:rPr>
+                <w:noProof/>
+                <w:webHidden/>
+              </w:rPr>
+            </w:r>
+            <w:r>
+              <w:rPr>
+                <w:noProof/>
+                <w:webHidden/>
+              </w:rPr>
+              <w:fldChar w:fldCharType="separate"/>
+            </w:r>
+            <w:r>
+              <w:rPr>
+                <w:noProof/>
+                <w:webHidden/>
+              </w:rPr>
+              <w:t>17</w:t>
+            </w:r>
+            <w:r>
+              <w:rPr>
+                <w:noProof/>
+                <w:webHidden/>
+              </w:rPr>
+              <w:fldChar w:fldCharType="end"/>
+            </w:r>
+          </w:hyperlink>
+        </w:p>
+        <w:p>
+          <w:pPr>
+            <w:pStyle w:val="TOC2"/>
+            <w:tabs>
+              <w:tab w:val="left" w:pos="960"/>
+              <w:tab w:val="right" w:leader="dot" w:pos="9638"/>
+            </w:tabs>
+            <w:rPr>
+              <w:b w:val="0"/>
+              <w:noProof/>
+            </w:rPr>
+          </w:pPr>
+          <w:hyperlink w:anchor="_Toc531760651" w:history="1">
+            <w:r>
+              <w:rPr>
+                <w:rStyle w:val="Hyperlink"/>
+                <w:rFonts w:cs="Arial"/>
+                <w:noProof/>
+                <w:lang w:bidi="he-IL"/>
+              </w:rPr>
+              <w:t>2.6</w:t>
+            </w:r>
+            <w:r>
+              <w:rPr>
+                <w:b w:val="0"/>
+                <w:noProof/>
+              </w:rPr>
+              <w:tab/>
+            </w:r>
+            <w:r>
+              <w:rPr>
+                <w:rStyle w:val="Hyperlink"/>
+                <w:rFonts w:ascii="Times New Roman" w:hAnsi="Times New Roman" w:cs="Times New Roman"/>
+                <w:noProof/>
+                <w:lang w:bidi="he-IL"/>
+              </w:rPr>
+              <w:t>Design Functionality</w:t>
+            </w:r>
+            <w:r>
+              <w:rPr>
+                <w:noProof/>
+                <w:webHidden/>
+              </w:rPr>
+              <w:tab/>
+            </w:r>
+            <w:r>
+              <w:rPr>
+                <w:noProof/>
+                <w:webHidden/>
+              </w:rPr>
+              <w:fldChar w:fldCharType="begin"/>
+            </w:r>
+            <w:r>
+              <w:rPr>
+                <w:noProof/>
+                <w:webHidden/>
+              </w:rPr>
+              <w:instrText xml:space="preserve"> PAGEREF _Toc531760651 \h </w:instrText>
+            </w:r>
+            <w:r>
+              <w:rPr>
+                <w:noProof/>
+                <w:webHidden/>
+              </w:rPr>
+            </w:r>
+            <w:r>
+              <w:rPr>
+                <w:noProof/>
+                <w:webHidden/>
+              </w:rPr>
+              <w:fldChar w:fldCharType="separate"/>
+            </w:r>
+            <w:r>
+              <w:rPr>
+                <w:noProof/>
+                <w:webHidden/>
+              </w:rPr>
+              <w:t>17</w:t>
+            </w:r>
+            <w:r>
+              <w:rPr>
+                <w:noProof/>
+                <w:webHidden/>
+              </w:rPr>
+              <w:fldChar w:fldCharType="end"/>
+            </w:r>
+          </w:hyperlink>
+        </w:p>
+        <w:p>
+          <w:pPr>
+            <w:pStyle w:val="TOC2"/>
+            <w:tabs>
+              <w:tab w:val="left" w:pos="960"/>
+              <w:tab w:val="right" w:leader="dot" w:pos="9638"/>
+            </w:tabs>
+            <w:rPr>
+              <w:b w:val="0"/>
+              <w:noProof/>
+            </w:rPr>
+          </w:pPr>
+          <w:hyperlink w:anchor="_Toc531760652" w:history="1">
+            <w:r>
+              <w:rPr>
+                <w:rStyle w:val="Hyperlink"/>
+                <w:rFonts w:cs="Arial"/>
+                <w:noProof/>
+                <w:lang w:bidi="he-IL"/>
+              </w:rPr>
+              <w:t>2.7</w:t>
+            </w:r>
+            <w:r>
+              <w:rPr>
+                <w:b w:val="0"/>
+                <w:noProof/>
+              </w:rPr>
+              <w:tab/>
+            </w:r>
+            <w:r>
+              <w:rPr>
+                <w:rStyle w:val="Hyperlink"/>
+                <w:rFonts w:ascii="Times New Roman" w:hAnsi="Times New Roman" w:cs="Times New Roman"/>
+                <w:noProof/>
+                <w:lang w:bidi="he-IL"/>
+              </w:rPr>
+              <w:t>User Characteristics</w:t>
+            </w:r>
+            <w:r>
+              <w:rPr>
+                <w:noProof/>
+                <w:webHidden/>
+              </w:rPr>
+              <w:tab/>
+            </w:r>
+            <w:r>
+              <w:rPr>
+                <w:noProof/>
+                <w:webHidden/>
+              </w:rPr>
+              <w:fldChar w:fldCharType="begin"/>
+            </w:r>
+            <w:r>
+              <w:rPr>
+                <w:noProof/>
+                <w:webHidden/>
+              </w:rPr>
+              <w:instrText xml:space="preserve"> PAGEREF _Toc531760652 \h </w:instrText>
+            </w:r>
+            <w:r>
+              <w:rPr>
+                <w:noProof/>
+                <w:webHidden/>
+              </w:rPr>
+            </w:r>
+            <w:r>
+              <w:rPr>
+                <w:noProof/>
+                <w:webHidden/>
+              </w:rPr>
+              <w:fldChar w:fldCharType="separate"/>
+            </w:r>
+            <w:r>
+              <w:rPr>
+                <w:noProof/>
+                <w:webHidden/>
+              </w:rPr>
+              <w:t>19</w:t>
+            </w:r>
+            <w:r>
+              <w:rPr>
+                <w:noProof/>
+                <w:webHidden/>
+              </w:rPr>
+              <w:fldChar w:fldCharType="end"/>
+            </w:r>
+          </w:hyperlink>
+        </w:p>
+        <w:p>
+          <w:pPr>
+            <w:pStyle w:val="TOC2"/>
+            <w:tabs>
+              <w:tab w:val="left" w:pos="960"/>
+              <w:tab w:val="right" w:leader="dot" w:pos="9638"/>
+            </w:tabs>
+            <w:rPr>
+              <w:b w:val="0"/>
+              <w:noProof/>
+            </w:rPr>
+          </w:pPr>
+          <w:hyperlink w:anchor="_Toc531760653" w:history="1">
+            <w:r>
+              <w:rPr>
+                <w:rStyle w:val="Hyperlink"/>
+                <w:rFonts w:cs="Arial"/>
+                <w:noProof/>
+                <w:lang w:bidi="he-IL"/>
+              </w:rPr>
+              <w:t>2.8</w:t>
+            </w:r>
+            <w:r>
+              <w:rPr>
+                <w:b w:val="0"/>
+                <w:noProof/>
+              </w:rPr>
+              <w:tab/>
+            </w:r>
+            <w:r>
+              <w:rPr>
+                <w:rStyle w:val="Hyperlink"/>
+                <w:rFonts w:ascii="Times New Roman" w:hAnsi="Times New Roman" w:cs="Times New Roman"/>
+                <w:noProof/>
+                <w:lang w:bidi="he-IL"/>
+              </w:rPr>
+              <w:t>Operating Environment</w:t>
+            </w:r>
+            <w:r>
+              <w:rPr>
+                <w:noProof/>
+                <w:webHidden/>
+              </w:rPr>
+              <w:tab/>
+            </w:r>
+            <w:r>
+              <w:rPr>
+                <w:noProof/>
+                <w:webHidden/>
+              </w:rPr>
+              <w:fldChar w:fldCharType="begin"/>
+            </w:r>
+            <w:r>
+              <w:rPr>
+                <w:noProof/>
+                <w:webHidden/>
+              </w:rPr>
+              <w:instrText xml:space="preserve"> PAGEREF _Toc531760653 \h </w:instrText>
+            </w:r>
+            <w:r>
+              <w:rPr>
+                <w:noProof/>
+                <w:webHidden/>
+              </w:rPr>
+            </w:r>
+            <w:r>
+              <w:rPr>
+                <w:noProof/>
+                <w:webHidden/>
+              </w:rPr>
+              <w:fldChar w:fldCharType="separate"/>
+            </w:r>
+            <w:r>
+              <w:rPr>
+                <w:noProof/>
+                <w:webHidden/>
+              </w:rPr>
+              <w:t>19</w:t>
+            </w:r>
+            <w:r>
+              <w:rPr>
+                <w:noProof/>
+                <w:webHidden/>
+              </w:rPr>
+              <w:fldChar w:fldCharType="end"/>
+            </w:r>
+          </w:hyperlink>
+        </w:p>
+        <w:p>
+          <w:pPr>
+            <w:pStyle w:val="TOC2"/>
+            <w:tabs>
+              <w:tab w:val="left" w:pos="960"/>
+              <w:tab w:val="right" w:leader="dot" w:pos="9638"/>
+            </w:tabs>
+            <w:rPr>
+              <w:b w:val="0"/>
+              <w:noProof/>
+            </w:rPr>
+          </w:pPr>
+          <w:hyperlink w:anchor="_Toc531760654" w:history="1">
+            <w:r>
+              <w:rPr>
+                <w:rStyle w:val="Hyperlink"/>
+                <w:rFonts w:cs="Arial"/>
+                <w:noProof/>
+                <w:lang w:bidi="he-IL"/>
+              </w:rPr>
+              <w:t>2.9</w:t>
+            </w:r>
+            <w:r>
+              <w:rPr>
+                <w:b w:val="0"/>
+                <w:noProof/>
+              </w:rPr>
+              <w:tab/>
+            </w:r>
+            <w:r>
+              <w:rPr>
+                <w:rStyle w:val="Hyperlink"/>
+                <w:rFonts w:ascii="Times New Roman" w:hAnsi="Times New Roman" w:cs="Times New Roman"/>
+                <w:noProof/>
+                <w:lang w:bidi="he-IL"/>
+              </w:rPr>
+              <w:t>User Documentation</w:t>
+            </w:r>
+            <w:r>
+              <w:rPr>
+                <w:noProof/>
+                <w:webHidden/>
+              </w:rPr>
+              <w:tab/>
+            </w:r>
+            <w:r>
+              <w:rPr>
+                <w:noProof/>
+                <w:webHidden/>
+              </w:rPr>
+              <w:fldChar w:fldCharType="begin"/>
+            </w:r>
+            <w:r>
+              <w:rPr>
+                <w:noProof/>
+                <w:webHidden/>
+              </w:rPr>
+              <w:instrText xml:space="preserve"> PAGEREF _Toc531760654 \h </w:instrText>
+            </w:r>
+            <w:r>
+              <w:rPr>
+                <w:noProof/>
+                <w:webHidden/>
+              </w:rPr>
+            </w:r>
+            <w:r>
+              <w:rPr>
+                <w:noProof/>
+                <w:webHidden/>
+              </w:rPr>
+              <w:fldChar w:fldCharType="separate"/>
+            </w:r>
+            <w:r>
+              <w:rPr>
+                <w:noProof/>
+                <w:webHidden/>
+              </w:rPr>
+              <w:t>19</w:t>
             </w:r>
             <w:r>
               <w:rPr>
@@ -2293,7 +3085,7 @@
               <w:szCs w:val="22"/>
             </w:rPr>
           </w:pPr>
-          <w:hyperlink w:anchor="_Toc531333599" w:history="1">
+          <w:hyperlink w:anchor="_Toc531760655" w:history="1">
             <w:r>
               <w:rPr>
                 <w:rStyle w:val="Hyperlink"/>
@@ -2319,7 +3111,7 @@
                 <w:noProof/>
                 <w:lang w:bidi="he-IL"/>
               </w:rPr>
-              <w:t>Context of Design Solution</w:t>
+              <w:t>Technical Approach</w:t>
             </w:r>
             <w:r>
               <w:rPr>
@@ -2340,7 +3132,7 @@
                 <w:noProof/>
                 <w:webHidden/>
               </w:rPr>
-              <w:instrText xml:space="preserve"> PAGEREF _Toc531333599 \h </w:instrText>
+              <w:instrText xml:space="preserve"> PAGEREF _Toc531760655 \h </w:instrText>
             </w:r>
             <w:r>
               <w:rPr>
@@ -2360,7 +3152,7 @@
                 <w:noProof/>
                 <w:webHidden/>
               </w:rPr>
-              <w:t>15</w:t>
+              <w:t>20</w:t>
             </w:r>
             <w:r>
               <w:rPr>
@@ -2383,7 +3175,7 @@
               <w:noProof/>
             </w:rPr>
           </w:pPr>
-          <w:hyperlink w:anchor="_Toc531333600" w:history="1">
+          <w:hyperlink w:anchor="_Toc531760656" w:history="1">
             <w:r>
               <w:rPr>
                 <w:rStyle w:val="Hyperlink"/>
@@ -2407,7 +3199,7 @@
                 <w:noProof/>
                 <w:lang w:bidi="he-IL"/>
               </w:rPr>
-              <w:t>Design Objectives</w:t>
+              <w:t>Hardware</w:t>
             </w:r>
             <w:r>
               <w:rPr>
@@ -2428,7 +3220,7 @@
                 <w:noProof/>
                 <w:webHidden/>
               </w:rPr>
-              <w:instrText xml:space="preserve"> PAGEREF _Toc531333600 \h </w:instrText>
+              <w:instrText xml:space="preserve"> PAGEREF _Toc531760656 \h </w:instrText>
             </w:r>
             <w:r>
               <w:rPr>
@@ -2448,7 +3240,7 @@
                 <w:noProof/>
                 <w:webHidden/>
               </w:rPr>
-              <w:t>15</w:t>
+              <w:t>20</w:t>
             </w:r>
             <w:r>
               <w:rPr>
@@ -2471,7 +3263,7 @@
               <w:noProof/>
             </w:rPr>
           </w:pPr>
-          <w:hyperlink w:anchor="_Toc531333601" w:history="1">
+          <w:hyperlink w:anchor="_Toc531760657" w:history="1">
             <w:r>
               <w:rPr>
                 <w:rStyle w:val="Hyperlink"/>
@@ -2495,7 +3287,7 @@
                 <w:noProof/>
                 <w:lang w:bidi="he-IL"/>
               </w:rPr>
-              <w:t>Design Assumptions</w:t>
+              <w:t>Software</w:t>
             </w:r>
             <w:r>
               <w:rPr>
@@ -2516,7 +3308,7 @@
                 <w:noProof/>
                 <w:webHidden/>
               </w:rPr>
-              <w:instrText xml:space="preserve"> PAGEREF _Toc531333601 \h </w:instrText>
+              <w:instrText xml:space="preserve"> PAGEREF _Toc531760657 \h </w:instrText>
             </w:r>
             <w:r>
               <w:rPr>
@@ -2536,7 +3328,7 @@
                 <w:noProof/>
                 <w:webHidden/>
               </w:rPr>
-              <w:t>15</w:t>
+              <w:t>20</w:t>
             </w:r>
             <w:r>
               <w:rPr>
@@ -2549,29 +3341,26 @@
         </w:p>
         <w:p>
           <w:pPr>
-            <w:pStyle w:val="TOC2"/>
+            <w:pStyle w:val="TOC3"/>
             <w:tabs>
-              <w:tab w:val="left" w:pos="960"/>
+              <w:tab w:val="left" w:pos="1200"/>
               <w:tab w:val="right" w:leader="dot" w:pos="9638"/>
             </w:tabs>
             <w:rPr>
-              <w:b w:val="0"/>
               <w:noProof/>
             </w:rPr>
           </w:pPr>
-          <w:hyperlink w:anchor="_Toc531333602" w:history="1">
+          <w:hyperlink w:anchor="_Toc531760658" w:history="1">
             <w:r>
               <w:rPr>
                 <w:rStyle w:val="Hyperlink"/>
-                <w:rFonts w:cs="Arial"/>
                 <w:noProof/>
                 <w:lang w:bidi="he-IL"/>
               </w:rPr>
-              <w:t>3.3</w:t>
-            </w:r>
-            <w:r>
-              <w:rPr>
-                <w:b w:val="0"/>
+              <w:t>3.2.1</w:t>
+            </w:r>
+            <w:r>
+              <w:rPr>
                 <w:noProof/>
               </w:rPr>
               <w:tab/>
@@ -2579,11 +3368,10 @@
             <w:r>
               <w:rPr>
                 <w:rStyle w:val="Hyperlink"/>
-                <w:rFonts w:ascii="Times New Roman" w:hAnsi="Times New Roman" w:cs="Times New Roman"/>
                 <w:noProof/>
                 <w:lang w:bidi="he-IL"/>
               </w:rPr>
-              <w:t>Design Requirements</w:t>
+              <w:t>Software Overview</w:t>
             </w:r>
             <w:r>
               <w:rPr>
@@ -2604,7 +3392,7 @@
                 <w:noProof/>
                 <w:webHidden/>
               </w:rPr>
-              <w:instrText xml:space="preserve"> PAGEREF _Toc531333602 \h </w:instrText>
+              <w:instrText xml:space="preserve"> PAGEREF _Toc531760658 \h </w:instrText>
             </w:r>
             <w:r>
               <w:rPr>
@@ -2624,7 +3412,7 @@
                 <w:noProof/>
                 <w:webHidden/>
               </w:rPr>
-              <w:t>16</w:t>
+              <w:t>20</w:t>
             </w:r>
             <w:r>
               <w:rPr>
@@ -2637,29 +3425,26 @@
         </w:p>
         <w:p>
           <w:pPr>
-            <w:pStyle w:val="TOC2"/>
+            <w:pStyle w:val="TOC3"/>
             <w:tabs>
-              <w:tab w:val="left" w:pos="960"/>
+              <w:tab w:val="left" w:pos="1200"/>
               <w:tab w:val="right" w:leader="dot" w:pos="9638"/>
             </w:tabs>
             <w:rPr>
-              <w:b w:val="0"/>
               <w:noProof/>
             </w:rPr>
           </w:pPr>
-          <w:hyperlink w:anchor="_Toc531333603" w:history="1">
+          <w:hyperlink w:anchor="_Toc531760659" w:history="1">
             <w:r>
               <w:rPr>
                 <w:rStyle w:val="Hyperlink"/>
-                <w:rFonts w:cs="Arial"/>
                 <w:noProof/>
                 <w:lang w:bidi="he-IL"/>
               </w:rPr>
-              <w:t>3.4</w:t>
-            </w:r>
-            <w:r>
-              <w:rPr>
-                <w:b w:val="0"/>
+              <w:t>3.2.2</w:t>
+            </w:r>
+            <w:r>
+              <w:rPr>
                 <w:noProof/>
               </w:rPr>
               <w:tab/>
@@ -2667,11 +3452,10 @@
             <w:r>
               <w:rPr>
                 <w:rStyle w:val="Hyperlink"/>
-                <w:rFonts w:ascii="Times New Roman" w:hAnsi="Times New Roman" w:cs="Times New Roman"/>
                 <w:noProof/>
                 <w:lang w:bidi="he-IL"/>
               </w:rPr>
-              <w:t>Design Constraints</w:t>
+              <w:t>Software Flow Diagram</w:t>
             </w:r>
             <w:r>
               <w:rPr>
@@ -2692,7 +3476,7 @@
                 <w:noProof/>
                 <w:webHidden/>
               </w:rPr>
-              <w:instrText xml:space="preserve"> PAGEREF _Toc531333603 \h </w:instrText>
+              <w:instrText xml:space="preserve"> PAGEREF _Toc531760659 \h </w:instrText>
             </w:r>
             <w:r>
               <w:rPr>
@@ -2712,7 +3496,7 @@
                 <w:noProof/>
                 <w:webHidden/>
               </w:rPr>
-              <w:t>17</w:t>
+              <w:t>22</w:t>
             </w:r>
             <w:r>
               <w:rPr>
@@ -2725,29 +3509,26 @@
         </w:p>
         <w:p>
           <w:pPr>
-            <w:pStyle w:val="TOC2"/>
+            <w:pStyle w:val="TOC3"/>
             <w:tabs>
-              <w:tab w:val="left" w:pos="960"/>
+              <w:tab w:val="left" w:pos="1200"/>
               <w:tab w:val="right" w:leader="dot" w:pos="9638"/>
             </w:tabs>
             <w:rPr>
-              <w:b w:val="0"/>
               <w:noProof/>
             </w:rPr>
           </w:pPr>
-          <w:hyperlink w:anchor="_Toc531333604" w:history="1">
+          <w:hyperlink w:anchor="_Toc531760660" w:history="1">
             <w:r>
               <w:rPr>
                 <w:rStyle w:val="Hyperlink"/>
-                <w:rFonts w:cs="Arial"/>
                 <w:noProof/>
                 <w:lang w:bidi="he-IL"/>
               </w:rPr>
-              <w:t>3.5</w:t>
-            </w:r>
-            <w:r>
-              <w:rPr>
-                <w:b w:val="0"/>
+              <w:t>3.2.3</w:t>
+            </w:r>
+            <w:r>
+              <w:rPr>
                 <w:noProof/>
               </w:rPr>
               <w:tab/>
@@ -2755,11 +3536,10 @@
             <w:r>
               <w:rPr>
                 <w:rStyle w:val="Hyperlink"/>
-                <w:rFonts w:ascii="Times New Roman" w:hAnsi="Times New Roman" w:cs="Times New Roman"/>
                 <w:noProof/>
                 <w:lang w:bidi="he-IL"/>
               </w:rPr>
-              <w:t>Design Standards</w:t>
+              <w:t>Software Block Diagram</w:t>
             </w:r>
             <w:r>
               <w:rPr>
@@ -2780,7 +3560,7 @@
                 <w:noProof/>
                 <w:webHidden/>
               </w:rPr>
-              <w:instrText xml:space="preserve"> PAGEREF _Toc531333604 \h </w:instrText>
+              <w:instrText xml:space="preserve"> PAGEREF _Toc531760660 \h </w:instrText>
             </w:r>
             <w:r>
               <w:rPr>
@@ -2800,7 +3580,7 @@
                 <w:noProof/>
                 <w:webHidden/>
               </w:rPr>
-              <w:t>18</w:t>
+              <w:t>23</w:t>
             </w:r>
             <w:r>
               <w:rPr>
@@ -2813,29 +3593,26 @@
         </w:p>
         <w:p>
           <w:pPr>
-            <w:pStyle w:val="TOC2"/>
+            <w:pStyle w:val="TOC3"/>
             <w:tabs>
-              <w:tab w:val="left" w:pos="960"/>
+              <w:tab w:val="left" w:pos="1200"/>
               <w:tab w:val="right" w:leader="dot" w:pos="9638"/>
             </w:tabs>
             <w:rPr>
-              <w:b w:val="0"/>
               <w:noProof/>
             </w:rPr>
           </w:pPr>
-          <w:hyperlink w:anchor="_Toc531333605" w:history="1">
+          <w:hyperlink w:anchor="_Toc531760661" w:history="1">
             <w:r>
               <w:rPr>
                 <w:rStyle w:val="Hyperlink"/>
-                <w:rFonts w:cs="Arial"/>
                 <w:noProof/>
                 <w:lang w:bidi="he-IL"/>
               </w:rPr>
-              <w:t>3.6</w:t>
-            </w:r>
-            <w:r>
-              <w:rPr>
-                <w:b w:val="0"/>
+              <w:t>3.2.4</w:t>
+            </w:r>
+            <w:r>
+              <w:rPr>
                 <w:noProof/>
               </w:rPr>
               <w:tab/>
@@ -2843,11 +3620,10 @@
             <w:r>
               <w:rPr>
                 <w:rStyle w:val="Hyperlink"/>
-                <w:rFonts w:ascii="Times New Roman" w:hAnsi="Times New Roman" w:cs="Times New Roman"/>
                 <w:noProof/>
                 <w:lang w:bidi="he-IL"/>
               </w:rPr>
-              <w:t>Design Functionality</w:t>
+              <w:t>Mobile Application User Flow Diagrams</w:t>
             </w:r>
             <w:r>
               <w:rPr>
@@ -2868,7 +3644,7 @@
                 <w:noProof/>
                 <w:webHidden/>
               </w:rPr>
-              <w:instrText xml:space="preserve"> PAGEREF _Toc531333605 \h </w:instrText>
+              <w:instrText xml:space="preserve"> PAGEREF _Toc531760661 \h </w:instrText>
             </w:r>
             <w:r>
               <w:rPr>
@@ -2888,271 +3664,7 @@
                 <w:noProof/>
                 <w:webHidden/>
               </w:rPr>
-              <w:t>18</w:t>
-            </w:r>
-            <w:r>
-              <w:rPr>
-                <w:noProof/>
-                <w:webHidden/>
-              </w:rPr>
-              <w:fldChar w:fldCharType="end"/>
-            </w:r>
-          </w:hyperlink>
-        </w:p>
-        <w:p>
-          <w:pPr>
-            <w:pStyle w:val="TOC2"/>
-            <w:tabs>
-              <w:tab w:val="left" w:pos="960"/>
-              <w:tab w:val="right" w:leader="dot" w:pos="9638"/>
-            </w:tabs>
-            <w:rPr>
-              <w:b w:val="0"/>
-              <w:noProof/>
-            </w:rPr>
-          </w:pPr>
-          <w:hyperlink w:anchor="_Toc531333606" w:history="1">
-            <w:r>
-              <w:rPr>
-                <w:rStyle w:val="Hyperlink"/>
-                <w:rFonts w:cs="Arial"/>
-                <w:noProof/>
-                <w:lang w:bidi="he-IL"/>
-              </w:rPr>
-              <w:t>3.7</w:t>
-            </w:r>
-            <w:r>
-              <w:rPr>
-                <w:b w:val="0"/>
-                <w:noProof/>
-              </w:rPr>
-              <w:tab/>
-            </w:r>
-            <w:r>
-              <w:rPr>
-                <w:rStyle w:val="Hyperlink"/>
-                <w:rFonts w:ascii="Times New Roman" w:hAnsi="Times New Roman" w:cs="Times New Roman"/>
-                <w:noProof/>
-                <w:lang w:bidi="he-IL"/>
-              </w:rPr>
-              <w:t>User Characteristics</w:t>
-            </w:r>
-            <w:r>
-              <w:rPr>
-                <w:noProof/>
-                <w:webHidden/>
-              </w:rPr>
-              <w:tab/>
-            </w:r>
-            <w:r>
-              <w:rPr>
-                <w:noProof/>
-                <w:webHidden/>
-              </w:rPr>
-              <w:fldChar w:fldCharType="begin"/>
-            </w:r>
-            <w:r>
-              <w:rPr>
-                <w:noProof/>
-                <w:webHidden/>
-              </w:rPr>
-              <w:instrText xml:space="preserve"> PAGEREF _Toc531333606 \h </w:instrText>
-            </w:r>
-            <w:r>
-              <w:rPr>
-                <w:noProof/>
-                <w:webHidden/>
-              </w:rPr>
-            </w:r>
-            <w:r>
-              <w:rPr>
-                <w:noProof/>
-                <w:webHidden/>
-              </w:rPr>
-              <w:fldChar w:fldCharType="separate"/>
-            </w:r>
-            <w:r>
-              <w:rPr>
-                <w:noProof/>
-                <w:webHidden/>
-              </w:rPr>
-              <w:t>20</w:t>
-            </w:r>
-            <w:r>
-              <w:rPr>
-                <w:noProof/>
-                <w:webHidden/>
-              </w:rPr>
-              <w:fldChar w:fldCharType="end"/>
-            </w:r>
-          </w:hyperlink>
-        </w:p>
-        <w:p>
-          <w:pPr>
-            <w:pStyle w:val="TOC2"/>
-            <w:tabs>
-              <w:tab w:val="left" w:pos="960"/>
-              <w:tab w:val="right" w:leader="dot" w:pos="9638"/>
-            </w:tabs>
-            <w:rPr>
-              <w:b w:val="0"/>
-              <w:noProof/>
-            </w:rPr>
-          </w:pPr>
-          <w:hyperlink w:anchor="_Toc531333607" w:history="1">
-            <w:r>
-              <w:rPr>
-                <w:rStyle w:val="Hyperlink"/>
-                <w:rFonts w:cs="Arial"/>
-                <w:noProof/>
-                <w:lang w:bidi="he-IL"/>
-              </w:rPr>
-              <w:t>3.8</w:t>
-            </w:r>
-            <w:r>
-              <w:rPr>
-                <w:b w:val="0"/>
-                <w:noProof/>
-              </w:rPr>
-              <w:tab/>
-            </w:r>
-            <w:r>
-              <w:rPr>
-                <w:rStyle w:val="Hyperlink"/>
-                <w:rFonts w:ascii="Times New Roman" w:hAnsi="Times New Roman" w:cs="Times New Roman"/>
-                <w:noProof/>
-                <w:lang w:bidi="he-IL"/>
-              </w:rPr>
-              <w:t>Operating Environment</w:t>
-            </w:r>
-            <w:r>
-              <w:rPr>
-                <w:noProof/>
-                <w:webHidden/>
-              </w:rPr>
-              <w:tab/>
-            </w:r>
-            <w:r>
-              <w:rPr>
-                <w:noProof/>
-                <w:webHidden/>
-              </w:rPr>
-              <w:fldChar w:fldCharType="begin"/>
-            </w:r>
-            <w:r>
-              <w:rPr>
-                <w:noProof/>
-                <w:webHidden/>
-              </w:rPr>
-              <w:instrText xml:space="preserve"> PAGEREF _Toc531333607 \h </w:instrText>
-            </w:r>
-            <w:r>
-              <w:rPr>
-                <w:noProof/>
-                <w:webHidden/>
-              </w:rPr>
-            </w:r>
-            <w:r>
-              <w:rPr>
-                <w:noProof/>
-                <w:webHidden/>
-              </w:rPr>
-              <w:fldChar w:fldCharType="separate"/>
-            </w:r>
-            <w:r>
-              <w:rPr>
-                <w:noProof/>
-                <w:webHidden/>
-              </w:rPr>
-              <w:t>20</w:t>
-            </w:r>
-            <w:r>
-              <w:rPr>
-                <w:noProof/>
-                <w:webHidden/>
-              </w:rPr>
-              <w:fldChar w:fldCharType="end"/>
-            </w:r>
-          </w:hyperlink>
-        </w:p>
-        <w:p>
-          <w:pPr>
-            <w:pStyle w:val="TOC2"/>
-            <w:tabs>
-              <w:tab w:val="left" w:pos="960"/>
-              <w:tab w:val="right" w:leader="dot" w:pos="9638"/>
-            </w:tabs>
-            <w:rPr>
-              <w:b w:val="0"/>
-              <w:noProof/>
-            </w:rPr>
-          </w:pPr>
-          <w:hyperlink w:anchor="_Toc531333608" w:history="1">
-            <w:r>
-              <w:rPr>
-                <w:rStyle w:val="Hyperlink"/>
-                <w:rFonts w:cs="Arial"/>
-                <w:noProof/>
-                <w:lang w:bidi="he-IL"/>
-              </w:rPr>
-              <w:t>3.9</w:t>
-            </w:r>
-            <w:r>
-              <w:rPr>
-                <w:b w:val="0"/>
-                <w:noProof/>
-              </w:rPr>
-              <w:tab/>
-            </w:r>
-            <w:r>
-              <w:rPr>
-                <w:rStyle w:val="Hyperlink"/>
-                <w:rFonts w:ascii="Times New Roman" w:hAnsi="Times New Roman" w:cs="Times New Roman"/>
-                <w:noProof/>
-                <w:lang w:bidi="he-IL"/>
-              </w:rPr>
-              <w:t>User Documentation</w:t>
-            </w:r>
-            <w:r>
-              <w:rPr>
-                <w:noProof/>
-                <w:webHidden/>
-              </w:rPr>
-              <w:tab/>
-            </w:r>
-            <w:r>
-              <w:rPr>
-                <w:noProof/>
-                <w:webHidden/>
-              </w:rPr>
-              <w:fldChar w:fldCharType="begin"/>
-            </w:r>
-            <w:r>
-              <w:rPr>
-                <w:noProof/>
-                <w:webHidden/>
-              </w:rPr>
-              <w:instrText xml:space="preserve"> PAGEREF _Toc531333608 \h </w:instrText>
-            </w:r>
-            <w:r>
-              <w:rPr>
-                <w:noProof/>
-                <w:webHidden/>
-              </w:rPr>
-            </w:r>
-            <w:r>
-              <w:rPr>
-                <w:noProof/>
-                <w:webHidden/>
-              </w:rPr>
-              <w:fldChar w:fldCharType="separate"/>
-            </w:r>
-            <w:r>
-              <w:rPr>
-                <w:noProof/>
-                <w:webHidden/>
-              </w:rPr>
-              <w:t>20</w:t>
+              <w:t>24</w:t>
             </w:r>
             <w:r>
               <w:rPr>
@@ -3177,7 +3689,7 @@
               <w:szCs w:val="22"/>
             </w:rPr>
           </w:pPr>
-          <w:hyperlink w:anchor="_Toc531333609" w:history="1">
+          <w:hyperlink w:anchor="_Toc531760662" w:history="1">
             <w:r>
               <w:rPr>
                 <w:rStyle w:val="Hyperlink"/>
@@ -3203,7 +3715,7 @@
                 <w:noProof/>
                 <w:lang w:bidi="he-IL"/>
               </w:rPr>
-              <w:t>Technical Approach</w:t>
+              <w:t>Appendix: Test and Evaluation Master Plan and Report</w:t>
             </w:r>
             <w:r>
               <w:rPr>
@@ -3224,7 +3736,7 @@
                 <w:noProof/>
                 <w:webHidden/>
               </w:rPr>
-              <w:instrText xml:space="preserve"> PAGEREF _Toc531333609 \h </w:instrText>
+              <w:instrText xml:space="preserve"> PAGEREF _Toc531760662 \h </w:instrText>
             </w:r>
             <w:r>
               <w:rPr>
@@ -3244,519 +3756,7 @@
                 <w:noProof/>
                 <w:webHidden/>
               </w:rPr>
-              <w:t>21</w:t>
-            </w:r>
-            <w:r>
-              <w:rPr>
-                <w:noProof/>
-                <w:webHidden/>
-              </w:rPr>
-              <w:fldChar w:fldCharType="end"/>
-            </w:r>
-          </w:hyperlink>
-        </w:p>
-        <w:p>
-          <w:pPr>
-            <w:pStyle w:val="TOC2"/>
-            <w:tabs>
-              <w:tab w:val="left" w:pos="960"/>
-              <w:tab w:val="right" w:leader="dot" w:pos="9638"/>
-            </w:tabs>
-            <w:rPr>
-              <w:b w:val="0"/>
-              <w:noProof/>
-            </w:rPr>
-          </w:pPr>
-          <w:hyperlink w:anchor="_Toc531333610" w:history="1">
-            <w:r>
-              <w:rPr>
-                <w:rStyle w:val="Hyperlink"/>
-                <w:rFonts w:cs="Arial"/>
-                <w:noProof/>
-                <w:lang w:bidi="he-IL"/>
-              </w:rPr>
-              <w:t>4.1</w:t>
-            </w:r>
-            <w:r>
-              <w:rPr>
-                <w:b w:val="0"/>
-                <w:noProof/>
-              </w:rPr>
-              <w:tab/>
-            </w:r>
-            <w:r>
-              <w:rPr>
-                <w:rStyle w:val="Hyperlink"/>
-                <w:rFonts w:ascii="Times New Roman" w:hAnsi="Times New Roman" w:cs="Times New Roman"/>
-                <w:noProof/>
-                <w:lang w:bidi="he-IL"/>
-              </w:rPr>
-              <w:t>Hardware</w:t>
-            </w:r>
-            <w:r>
-              <w:rPr>
-                <w:noProof/>
-                <w:webHidden/>
-              </w:rPr>
-              <w:tab/>
-            </w:r>
-            <w:r>
-              <w:rPr>
-                <w:noProof/>
-                <w:webHidden/>
-              </w:rPr>
-              <w:fldChar w:fldCharType="begin"/>
-            </w:r>
-            <w:r>
-              <w:rPr>
-                <w:noProof/>
-                <w:webHidden/>
-              </w:rPr>
-              <w:instrText xml:space="preserve"> PAGEREF _Toc531333610 \h </w:instrText>
-            </w:r>
-            <w:r>
-              <w:rPr>
-                <w:noProof/>
-                <w:webHidden/>
-              </w:rPr>
-            </w:r>
-            <w:r>
-              <w:rPr>
-                <w:noProof/>
-                <w:webHidden/>
-              </w:rPr>
-              <w:fldChar w:fldCharType="separate"/>
-            </w:r>
-            <w:r>
-              <w:rPr>
-                <w:noProof/>
-                <w:webHidden/>
-              </w:rPr>
-              <w:t>21</w:t>
-            </w:r>
-            <w:r>
-              <w:rPr>
-                <w:noProof/>
-                <w:webHidden/>
-              </w:rPr>
-              <w:fldChar w:fldCharType="end"/>
-            </w:r>
-          </w:hyperlink>
-        </w:p>
-        <w:p>
-          <w:pPr>
-            <w:pStyle w:val="TOC2"/>
-            <w:tabs>
-              <w:tab w:val="left" w:pos="960"/>
-              <w:tab w:val="right" w:leader="dot" w:pos="9638"/>
-            </w:tabs>
-            <w:rPr>
-              <w:b w:val="0"/>
-              <w:noProof/>
-            </w:rPr>
-          </w:pPr>
-          <w:hyperlink w:anchor="_Toc531333611" w:history="1">
-            <w:r>
-              <w:rPr>
-                <w:rStyle w:val="Hyperlink"/>
-                <w:rFonts w:cs="Arial"/>
-                <w:noProof/>
-                <w:lang w:bidi="he-IL"/>
-              </w:rPr>
-              <w:t>4.2</w:t>
-            </w:r>
-            <w:r>
-              <w:rPr>
-                <w:b w:val="0"/>
-                <w:noProof/>
-              </w:rPr>
-              <w:tab/>
-            </w:r>
-            <w:r>
-              <w:rPr>
-                <w:rStyle w:val="Hyperlink"/>
-                <w:rFonts w:ascii="Times New Roman" w:hAnsi="Times New Roman" w:cs="Times New Roman"/>
-                <w:noProof/>
-                <w:lang w:bidi="he-IL"/>
-              </w:rPr>
-              <w:t>Software</w:t>
-            </w:r>
-            <w:r>
-              <w:rPr>
-                <w:noProof/>
-                <w:webHidden/>
-              </w:rPr>
-              <w:tab/>
-            </w:r>
-            <w:r>
-              <w:rPr>
-                <w:noProof/>
-                <w:webHidden/>
-              </w:rPr>
-              <w:fldChar w:fldCharType="begin"/>
-            </w:r>
-            <w:r>
-              <w:rPr>
-                <w:noProof/>
-                <w:webHidden/>
-              </w:rPr>
-              <w:instrText xml:space="preserve"> PAGEREF _Toc531333611 \h </w:instrText>
-            </w:r>
-            <w:r>
-              <w:rPr>
-                <w:noProof/>
-                <w:webHidden/>
-              </w:rPr>
-            </w:r>
-            <w:r>
-              <w:rPr>
-                <w:noProof/>
-                <w:webHidden/>
-              </w:rPr>
-              <w:fldChar w:fldCharType="separate"/>
-            </w:r>
-            <w:r>
-              <w:rPr>
-                <w:noProof/>
-                <w:webHidden/>
-              </w:rPr>
-              <w:t>21</w:t>
-            </w:r>
-            <w:r>
-              <w:rPr>
-                <w:noProof/>
-                <w:webHidden/>
-              </w:rPr>
-              <w:fldChar w:fldCharType="end"/>
-            </w:r>
-          </w:hyperlink>
-        </w:p>
-        <w:p>
-          <w:pPr>
-            <w:pStyle w:val="TOC3"/>
-            <w:tabs>
-              <w:tab w:val="left" w:pos="1200"/>
-              <w:tab w:val="right" w:leader="dot" w:pos="9638"/>
-            </w:tabs>
-            <w:rPr>
-              <w:noProof/>
-            </w:rPr>
-          </w:pPr>
-          <w:hyperlink w:anchor="_Toc531333612" w:history="1">
-            <w:r>
-              <w:rPr>
-                <w:rStyle w:val="Hyperlink"/>
-                <w:noProof/>
-                <w:lang w:bidi="he-IL"/>
-              </w:rPr>
-              <w:t>4.2.1</w:t>
-            </w:r>
-            <w:r>
-              <w:rPr>
-                <w:noProof/>
-              </w:rPr>
-              <w:tab/>
-            </w:r>
-            <w:r>
-              <w:rPr>
-                <w:rStyle w:val="Hyperlink"/>
-                <w:noProof/>
-                <w:lang w:bidi="he-IL"/>
-              </w:rPr>
-              <w:t>Software Overview</w:t>
-            </w:r>
-            <w:r>
-              <w:rPr>
-                <w:noProof/>
-                <w:webHidden/>
-              </w:rPr>
-              <w:tab/>
-            </w:r>
-            <w:r>
-              <w:rPr>
-                <w:noProof/>
-                <w:webHidden/>
-              </w:rPr>
-              <w:fldChar w:fldCharType="begin"/>
-            </w:r>
-            <w:r>
-              <w:rPr>
-                <w:noProof/>
-                <w:webHidden/>
-              </w:rPr>
-              <w:instrText xml:space="preserve"> PAGEREF _Toc531333612 \h </w:instrText>
-            </w:r>
-            <w:r>
-              <w:rPr>
-                <w:noProof/>
-                <w:webHidden/>
-              </w:rPr>
-            </w:r>
-            <w:r>
-              <w:rPr>
-                <w:noProof/>
-                <w:webHidden/>
-              </w:rPr>
-              <w:fldChar w:fldCharType="separate"/>
-            </w:r>
-            <w:r>
-              <w:rPr>
-                <w:noProof/>
-                <w:webHidden/>
-              </w:rPr>
-              <w:t>21</w:t>
-            </w:r>
-            <w:r>
-              <w:rPr>
-                <w:noProof/>
-                <w:webHidden/>
-              </w:rPr>
-              <w:fldChar w:fldCharType="end"/>
-            </w:r>
-          </w:hyperlink>
-        </w:p>
-        <w:p>
-          <w:pPr>
-            <w:pStyle w:val="TOC3"/>
-            <w:tabs>
-              <w:tab w:val="left" w:pos="1200"/>
-              <w:tab w:val="right" w:leader="dot" w:pos="9638"/>
-            </w:tabs>
-            <w:rPr>
-              <w:noProof/>
-            </w:rPr>
-          </w:pPr>
-          <w:hyperlink w:anchor="_Toc531333613" w:history="1">
-            <w:r>
-              <w:rPr>
-                <w:rStyle w:val="Hyperlink"/>
-                <w:noProof/>
-                <w:lang w:bidi="he-IL"/>
-              </w:rPr>
-              <w:t>4.2.2</w:t>
-            </w:r>
-            <w:r>
-              <w:rPr>
-                <w:noProof/>
-              </w:rPr>
-              <w:tab/>
-            </w:r>
-            <w:r>
-              <w:rPr>
-                <w:rStyle w:val="Hyperlink"/>
-                <w:noProof/>
-                <w:lang w:bidi="he-IL"/>
-              </w:rPr>
-              <w:t>Software Flow Diagram</w:t>
-            </w:r>
-            <w:r>
-              <w:rPr>
-                <w:noProof/>
-                <w:webHidden/>
-              </w:rPr>
-              <w:tab/>
-            </w:r>
-            <w:r>
-              <w:rPr>
-                <w:noProof/>
-                <w:webHidden/>
-              </w:rPr>
-              <w:fldChar w:fldCharType="begin"/>
-            </w:r>
-            <w:r>
-              <w:rPr>
-                <w:noProof/>
-                <w:webHidden/>
-              </w:rPr>
-              <w:instrText xml:space="preserve"> PAGEREF _Toc531333613 \h </w:instrText>
-            </w:r>
-            <w:r>
-              <w:rPr>
-                <w:noProof/>
-                <w:webHidden/>
-              </w:rPr>
-            </w:r>
-            <w:r>
-              <w:rPr>
-                <w:noProof/>
-                <w:webHidden/>
-              </w:rPr>
-              <w:fldChar w:fldCharType="separate"/>
-            </w:r>
-            <w:r>
-              <w:rPr>
-                <w:noProof/>
-                <w:webHidden/>
-              </w:rPr>
-              <w:t>23</w:t>
-            </w:r>
-            <w:r>
-              <w:rPr>
-                <w:noProof/>
-                <w:webHidden/>
-              </w:rPr>
-              <w:fldChar w:fldCharType="end"/>
-            </w:r>
-          </w:hyperlink>
-        </w:p>
-        <w:p>
-          <w:pPr>
-            <w:pStyle w:val="TOC3"/>
-            <w:tabs>
-              <w:tab w:val="left" w:pos="1200"/>
-              <w:tab w:val="right" w:leader="dot" w:pos="9638"/>
-            </w:tabs>
-            <w:rPr>
-              <w:noProof/>
-            </w:rPr>
-          </w:pPr>
-          <w:hyperlink w:anchor="_Toc531333614" w:history="1">
-            <w:r>
-              <w:rPr>
-                <w:rStyle w:val="Hyperlink"/>
-                <w:noProof/>
-                <w:lang w:bidi="he-IL"/>
-              </w:rPr>
-              <w:t>4.2.3</w:t>
-            </w:r>
-            <w:r>
-              <w:rPr>
-                <w:noProof/>
-              </w:rPr>
-              <w:tab/>
-            </w:r>
-            <w:r>
-              <w:rPr>
-                <w:rStyle w:val="Hyperlink"/>
-                <w:noProof/>
-                <w:lang w:bidi="he-IL"/>
-              </w:rPr>
-              <w:t>Software Block Diagram</w:t>
-            </w:r>
-            <w:r>
-              <w:rPr>
-                <w:noProof/>
-                <w:webHidden/>
-              </w:rPr>
-              <w:tab/>
-            </w:r>
-            <w:r>
-              <w:rPr>
-                <w:noProof/>
-                <w:webHidden/>
-              </w:rPr>
-              <w:fldChar w:fldCharType="begin"/>
-            </w:r>
-            <w:r>
-              <w:rPr>
-                <w:noProof/>
-                <w:webHidden/>
-              </w:rPr>
-              <w:instrText xml:space="preserve"> PAGEREF _Toc531333614 \h </w:instrText>
-            </w:r>
-            <w:r>
-              <w:rPr>
-                <w:noProof/>
-                <w:webHidden/>
-              </w:rPr>
-            </w:r>
-            <w:r>
-              <w:rPr>
-                <w:noProof/>
-                <w:webHidden/>
-              </w:rPr>
-              <w:fldChar w:fldCharType="separate"/>
-            </w:r>
-            <w:r>
-              <w:rPr>
-                <w:noProof/>
-                <w:webHidden/>
-              </w:rPr>
-              <w:t>24</w:t>
-            </w:r>
-            <w:r>
-              <w:rPr>
-                <w:noProof/>
-                <w:webHidden/>
-              </w:rPr>
-              <w:fldChar w:fldCharType="end"/>
-            </w:r>
-          </w:hyperlink>
-        </w:p>
-        <w:p>
-          <w:pPr>
-            <w:pStyle w:val="TOC3"/>
-            <w:tabs>
-              <w:tab w:val="left" w:pos="1200"/>
-              <w:tab w:val="right" w:leader="dot" w:pos="9638"/>
-            </w:tabs>
-            <w:rPr>
-              <w:noProof/>
-            </w:rPr>
-          </w:pPr>
-          <w:hyperlink w:anchor="_Toc531333615" w:history="1">
-            <w:r>
-              <w:rPr>
-                <w:rStyle w:val="Hyperlink"/>
-                <w:noProof/>
-                <w:lang w:bidi="he-IL"/>
-              </w:rPr>
-              <w:t>4.2.4</w:t>
-            </w:r>
-            <w:r>
-              <w:rPr>
-                <w:noProof/>
-              </w:rPr>
-              <w:tab/>
-            </w:r>
-            <w:r>
-              <w:rPr>
-                <w:rStyle w:val="Hyperlink"/>
-                <w:noProof/>
-                <w:lang w:bidi="he-IL"/>
-              </w:rPr>
-              <w:t>Mobile Application User Flow Diagrams</w:t>
-            </w:r>
-            <w:r>
-              <w:rPr>
-                <w:noProof/>
-                <w:webHidden/>
-              </w:rPr>
-              <w:tab/>
-            </w:r>
-            <w:r>
-              <w:rPr>
-                <w:noProof/>
-                <w:webHidden/>
-              </w:rPr>
-              <w:fldChar w:fldCharType="begin"/>
-            </w:r>
-            <w:r>
-              <w:rPr>
-                <w:noProof/>
-                <w:webHidden/>
-              </w:rPr>
-              <w:instrText xml:space="preserve"> PAGEREF _Toc531333615 \h </w:instrText>
-            </w:r>
-            <w:r>
-              <w:rPr>
-                <w:noProof/>
-                <w:webHidden/>
-              </w:rPr>
-            </w:r>
-            <w:r>
-              <w:rPr>
-                <w:noProof/>
-                <w:webHidden/>
-              </w:rPr>
-              <w:fldChar w:fldCharType="separate"/>
-            </w:r>
-            <w:r>
-              <w:rPr>
-                <w:noProof/>
-                <w:webHidden/>
-              </w:rPr>
-              <w:t>25</w:t>
+              <w:t>29</w:t>
             </w:r>
             <w:r>
               <w:rPr>
@@ -3781,7 +3781,7 @@
               <w:szCs w:val="22"/>
             </w:rPr>
           </w:pPr>
-          <w:hyperlink w:anchor="_Toc531333616" w:history="1">
+          <w:hyperlink w:anchor="_Toc531760663" w:history="1">
             <w:r>
               <w:rPr>
                 <w:rStyle w:val="Hyperlink"/>
@@ -3807,7 +3807,7 @@
                 <w:noProof/>
                 <w:lang w:bidi="he-IL"/>
               </w:rPr>
-              <w:t>Appendix: Test and Evaluation Master Plan and Report</w:t>
+              <w:t>Appendix: Résumés of Team Members</w:t>
             </w:r>
             <w:r>
               <w:rPr>
@@ -3828,7 +3828,7 @@
                 <w:noProof/>
                 <w:webHidden/>
               </w:rPr>
-              <w:instrText xml:space="preserve"> PAGEREF _Toc531333616 \h </w:instrText>
+              <w:instrText xml:space="preserve"> PAGEREF _Toc531760663 \h </w:instrText>
             </w:r>
             <w:r>
               <w:rPr>
@@ -3848,99 +3848,7 @@
                 <w:noProof/>
                 <w:webHidden/>
               </w:rPr>
-              <w:t>30</w:t>
-            </w:r>
-            <w:r>
-              <w:rPr>
-                <w:noProof/>
-                <w:webHidden/>
-              </w:rPr>
-              <w:fldChar w:fldCharType="end"/>
-            </w:r>
-          </w:hyperlink>
-        </w:p>
-        <w:p>
-          <w:pPr>
-            <w:pStyle w:val="TOC1"/>
-            <w:tabs>
-              <w:tab w:val="left" w:pos="480"/>
-              <w:tab w:val="right" w:leader="dot" w:pos="9638"/>
-            </w:tabs>
-            <w:rPr>
-              <w:b w:val="0"/>
-              <w:noProof/>
-              <w:sz w:val="22"/>
-              <w:szCs w:val="22"/>
-            </w:rPr>
-          </w:pPr>
-          <w:hyperlink w:anchor="_Toc531333617" w:history="1">
-            <w:r>
-              <w:rPr>
-                <w:rStyle w:val="Hyperlink"/>
-                <w:rFonts w:cs="Arial"/>
-                <w:noProof/>
-                <w:lang w:bidi="he-IL"/>
-              </w:rPr>
-              <w:t>6</w:t>
-            </w:r>
-            <w:r>
-              <w:rPr>
-                <w:b w:val="0"/>
-                <w:noProof/>
-                <w:sz w:val="22"/>
-                <w:szCs w:val="22"/>
-              </w:rPr>
-              <w:tab/>
-            </w:r>
-            <w:r>
-              <w:rPr>
-                <w:rStyle w:val="Hyperlink"/>
-                <w:rFonts w:ascii="Times New Roman" w:hAnsi="Times New Roman" w:cs="Times New Roman"/>
-                <w:noProof/>
-                <w:lang w:bidi="he-IL"/>
-              </w:rPr>
-              <w:t>Appendix: Résumés of Team Members</w:t>
-            </w:r>
-            <w:r>
-              <w:rPr>
-                <w:noProof/>
-                <w:webHidden/>
-              </w:rPr>
-              <w:tab/>
-            </w:r>
-            <w:r>
-              <w:rPr>
-                <w:noProof/>
-                <w:webHidden/>
-              </w:rPr>
-              <w:fldChar w:fldCharType="begin"/>
-            </w:r>
-            <w:r>
-              <w:rPr>
-                <w:noProof/>
-                <w:webHidden/>
-              </w:rPr>
-              <w:instrText xml:space="preserve"> PAGEREF _Toc531333617 \h </w:instrText>
-            </w:r>
-            <w:r>
-              <w:rPr>
-                <w:noProof/>
-                <w:webHidden/>
-              </w:rPr>
-            </w:r>
-            <w:r>
-              <w:rPr>
-                <w:noProof/>
-                <w:webHidden/>
-              </w:rPr>
-              <w:fldChar w:fldCharType="separate"/>
-            </w:r>
-            <w:r>
-              <w:rPr>
-                <w:noProof/>
-                <w:webHidden/>
-              </w:rPr>
-              <w:t>41</w:t>
+              <w:t>40</w:t>
             </w:r>
             <w:r>
               <w:rPr>
@@ -4018,7 +3926,7 @@
           <w:rFonts w:ascii="Times New Roman" w:hAnsi="Times New Roman" w:cs="Times New Roman"/>
         </w:rPr>
       </w:pPr>
-      <w:bookmarkStart w:id="0" w:name="_Toc531333587"/>
+      <w:bookmarkStart w:id="0" w:name="_Toc531760634"/>
       <w:r>
         <w:rPr>
           <w:rFonts w:ascii="Times New Roman" w:hAnsi="Times New Roman" w:cs="Times New Roman"/>
@@ -4058,7 +3966,7 @@
           <w:rFonts w:ascii="Times New Roman" w:hAnsi="Times New Roman" w:cs="Times New Roman"/>
         </w:rPr>
       </w:pPr>
-      <w:bookmarkStart w:id="1" w:name="_Toc531333588"/>
+      <w:bookmarkStart w:id="1" w:name="_Toc531760635"/>
       <w:r>
         <w:rPr>
           <w:rFonts w:ascii="Times New Roman" w:hAnsi="Times New Roman" w:cs="Times New Roman"/>
@@ -4108,7 +4016,21 @@
           <w:rFonts w:ascii="Times New Roman" w:hAnsi="Times New Roman" w:cs="Times New Roman"/>
           <w:lang w:bidi="he-IL"/>
         </w:rPr>
-        <w:t xml:space="preserve">The Item Tracker attaches to household objects. The items location will be tracked via the use of Wi-Fi Positioning Systems (WPS) and each item will be stored on an online database that the user will be able to access through a mobile application on any Android device. </w:t>
+        <w:t>The It</w:t>
+      </w:r>
+      <w:r>
+        <w:rPr>
+          <w:rFonts w:ascii="Times New Roman" w:hAnsi="Times New Roman" w:cs="Times New Roman"/>
+          <w:lang w:bidi="he-IL"/>
+        </w:rPr>
+        <w:t>em Tracker attaches to</w:t>
+      </w:r>
+      <w:r>
+        <w:rPr>
+          <w:rFonts w:ascii="Times New Roman" w:hAnsi="Times New Roman" w:cs="Times New Roman"/>
+          <w:lang w:bidi="he-IL"/>
+        </w:rPr>
+        <w:t xml:space="preserve"> objects. The items location will be tracked via the use of Wi-Fi Positioning Systems (WPS) and each item will be stored on an online database that the user will be able to access through a mobile application on any Android device. </w:t>
       </w:r>
     </w:p>
     <w:p>
@@ -4153,7 +4075,7 @@
           <w:rFonts w:ascii="Times New Roman" w:hAnsi="Times New Roman" w:cs="Times New Roman"/>
         </w:rPr>
       </w:pPr>
-      <w:bookmarkStart w:id="2" w:name="_Toc531333589"/>
+      <w:bookmarkStart w:id="2" w:name="_Toc531760636"/>
       <w:r>
         <w:rPr>
           <w:rFonts w:ascii="Times New Roman" w:hAnsi="Times New Roman" w:cs="Times New Roman"/>
@@ -4189,7 +4111,7 @@
           <w:kern w:val="28"/>
           <w:lang w:bidi="he-IL"/>
         </w:rPr>
-        <w:t xml:space="preserve">The benefits of using our device will be the ability to locate at least one household item per Item Tracker that a client desires to know the location of. The user will be able to view the location of the linked item by utilizing a mobile application that we will create that will be compatible on any device running Android 4.4 or later. The range of the devices tracking capability will be limited by the range of the connection to the user’s Wi-Fi network since the device tracking the location via Wi-Fi Positioning Systems (WPS) and will be unable to locate the item if it is outside that range. The devices shape will be </w:t>
+        <w:t xml:space="preserve">The benefits of using our device will be the ability to locate at least one item per Item Tracker that a client desires to know the location of. The user will be able to view the location of the linked item by utilizing a mobile application that we will create that will be compatible on any device running Android 4.4 or later. The range of the devices tracking capability will be limited by the range of the connection to the user’s Wi-Fi network since the device tracking the location via Wi-Fi Positioning Systems (WPS) and will be unable to locate the item if it is outside that range. The devices shape will be </w:t>
       </w:r>
       <w:proofErr w:type="gramStart"/>
       <w:r>
@@ -4209,17 +4131,7 @@
           <w:kern w:val="28"/>
           <w:lang w:bidi="he-IL"/>
         </w:rPr>
-        <w:t xml:space="preserve"> that of a United States 0.25 coin in order to fit onto most object with little difficulty or obstructions. The device will be powered by replaceable cell battery that will not be provided alongside the Item Tracker, and that the user will have to periodically replace. The user should not </w:t>
-      </w:r>
-      <w:r>
-        <w:rPr>
-          <w:rFonts w:ascii="Times New Roman" w:eastAsia="Times New Roman" w:hAnsi="Times New Roman" w:cs="Times New Roman"/>
-          <w:bCs/>
-          <w:kern w:val="28"/>
-          <w:lang w:bidi="he-IL"/>
-        </w:rPr>
-        <w:lastRenderedPageBreak/>
-        <w:t>expose the Item Tracker to any extreme temperature (less than 32</w:t>
+        <w:t xml:space="preserve"> that of a United States 0.25 coin in order to fit onto most object with little difficulty or obstructions. The device will be powered by replaceable cell battery that will not be provided alongside the Item Tracker, and that the user will have to periodically replace. The user should not expose the Item Tracker to any extreme temperature (less than 32</w:t>
       </w:r>
       <w:r>
         <w:rPr>
@@ -4298,7 +4210,17 @@
           <w:kern w:val="28"/>
           <w:lang w:bidi="he-IL"/>
         </w:rPr>
-        <w:t>) for a prolonged amount of time. The device shall withstand non-toxic liquid spills of 8 fl. oz. or less and be able to function after falling 3 ft. from non-accelerated gravity. The information of each tracked object will be stored on an online database which the user can access via an email login. The user will receive notifications via email concerning the application and the tracked items.</w:t>
+        <w:t xml:space="preserve">) </w:t>
+      </w:r>
+      <w:r>
+        <w:rPr>
+          <w:rFonts w:ascii="Times New Roman" w:eastAsia="Times New Roman" w:hAnsi="Times New Roman" w:cs="Times New Roman"/>
+          <w:bCs/>
+          <w:kern w:val="28"/>
+          <w:lang w:bidi="he-IL"/>
+        </w:rPr>
+        <w:lastRenderedPageBreak/>
+        <w:t>for a prolonged amount of time. The device shall withstand non-toxic liquid spills of 8 fl. oz. or less and be able to function after falling 3 ft. from non-accelerated gravity. The information of each tracked object will be stored on an online database which the user can access via an email login. The user will receive notifications via email concerning the application and the tracked items.</w:t>
       </w:r>
     </w:p>
     <w:p>
@@ -4308,7 +4230,7 @@
           <w:rFonts w:ascii="Times New Roman" w:hAnsi="Times New Roman" w:cs="Times New Roman"/>
         </w:rPr>
       </w:pPr>
-      <w:bookmarkStart w:id="3" w:name="_Toc531333590"/>
+      <w:bookmarkStart w:id="3" w:name="_Toc531760637"/>
       <w:r>
         <w:rPr>
           <w:rFonts w:ascii="Times New Roman" w:hAnsi="Times New Roman" w:cs="Times New Roman"/>
@@ -4352,7 +4274,7 @@
           <w:rFonts w:ascii="Times New Roman" w:hAnsi="Times New Roman" w:cs="Times New Roman"/>
         </w:rPr>
       </w:pPr>
-      <w:bookmarkStart w:id="4" w:name="_Toc531333591"/>
+      <w:bookmarkStart w:id="4" w:name="_Toc531760638"/>
       <w:r>
         <w:rPr>
           <w:rFonts w:ascii="Times New Roman" w:hAnsi="Times New Roman" w:cs="Times New Roman"/>
@@ -4516,6 +4438,8 @@
         </w:rPr>
         <w:t>FIPS – Federal Information Processing Standards</w:t>
       </w:r>
+      <w:bookmarkStart w:id="5" w:name="_GoBack"/>
+      <w:bookmarkEnd w:id="5"/>
     </w:p>
     <w:p>
       <w:pPr>
@@ -4650,14 +4574,14 @@
           <w:rFonts w:ascii="Times New Roman" w:hAnsi="Times New Roman" w:cs="Times New Roman"/>
         </w:rPr>
       </w:pPr>
-      <w:bookmarkStart w:id="5" w:name="_Toc531333592"/>
+      <w:bookmarkStart w:id="6" w:name="_Toc531760639"/>
       <w:r>
         <w:rPr>
           <w:rFonts w:ascii="Times New Roman" w:hAnsi="Times New Roman" w:cs="Times New Roman"/>
         </w:rPr>
         <w:t>Document Conventions</w:t>
       </w:r>
-      <w:bookmarkEnd w:id="5"/>
+      <w:bookmarkEnd w:id="6"/>
     </w:p>
     <w:p>
       <w:pPr>
@@ -4707,15 +4631,14 @@
           <w:rFonts w:ascii="Times New Roman" w:hAnsi="Times New Roman" w:cs="Times New Roman"/>
         </w:rPr>
       </w:pPr>
-      <w:bookmarkStart w:id="6" w:name="_Toc531333593"/>
-      <w:r>
-        <w:rPr>
-          <w:rFonts w:ascii="Times New Roman" w:hAnsi="Times New Roman" w:cs="Times New Roman"/>
-        </w:rPr>
-        <w:lastRenderedPageBreak/>
+      <w:bookmarkStart w:id="7" w:name="_Toc531760640"/>
+      <w:r>
+        <w:rPr>
+          <w:rFonts w:ascii="Times New Roman" w:hAnsi="Times New Roman" w:cs="Times New Roman"/>
+        </w:rPr>
         <w:t>References and Acknowledgments</w:t>
       </w:r>
-      <w:bookmarkEnd w:id="6"/>
+      <w:bookmarkEnd w:id="7"/>
       <w:r>
         <w:rPr>
           <w:rFonts w:ascii="Times New Roman" w:hAnsi="Times New Roman" w:cs="Times New Roman"/>
@@ -4773,7 +4696,16 @@
           <w:iCs/>
           <w:color w:val="323232"/>
         </w:rPr>
-        <w:t>: Competitive Intelligence to Outsmart Your Competition</w:t>
+        <w:t xml:space="preserve">: Competitive Intelligence to Outsmart Your </w:t>
+      </w:r>
+      <w:r>
+        <w:rPr>
+          <w:i/>
+          <w:iCs/>
+          <w:color w:val="323232"/>
+        </w:rPr>
+        <w:lastRenderedPageBreak/>
+        <w:t>Competition</w:t>
       </w:r>
       <w:r>
         <w:rPr>
@@ -5084,14 +5016,14 @@
           <w:rFonts w:ascii="Times New Roman" w:hAnsi="Times New Roman" w:cs="Times New Roman"/>
         </w:rPr>
       </w:pPr>
-      <w:bookmarkStart w:id="7" w:name="_Toc531333595"/>
+      <w:bookmarkStart w:id="8" w:name="_Toc531760641"/>
       <w:r>
         <w:rPr>
           <w:rFonts w:ascii="Times New Roman" w:hAnsi="Times New Roman" w:cs="Times New Roman"/>
         </w:rPr>
         <w:t>Historical Introduction</w:t>
       </w:r>
-      <w:bookmarkEnd w:id="7"/>
+      <w:bookmarkEnd w:id="8"/>
     </w:p>
     <w:p>
       <w:pPr>
@@ -5160,14 +5092,14 @@
           <w:rFonts w:ascii="Times New Roman" w:hAnsi="Times New Roman" w:cs="Times New Roman"/>
         </w:rPr>
       </w:pPr>
-      <w:bookmarkStart w:id="8" w:name="_Toc531333596"/>
+      <w:bookmarkStart w:id="9" w:name="_Toc531760642"/>
       <w:r>
         <w:rPr>
           <w:rFonts w:ascii="Times New Roman" w:hAnsi="Times New Roman" w:cs="Times New Roman"/>
         </w:rPr>
         <w:t>Market Analysis and Relevant Art</w:t>
       </w:r>
-      <w:bookmarkEnd w:id="8"/>
+      <w:bookmarkEnd w:id="9"/>
       <w:r>
         <w:rPr>
           <w:rFonts w:ascii="Times New Roman" w:hAnsi="Times New Roman" w:cs="Times New Roman"/>
@@ -5269,6 +5201,7 @@
         <w:rPr>
           <w:noProof/>
         </w:rPr>
+        <w:lastRenderedPageBreak/>
         <w:drawing>
           <wp:inline distT="0" distB="0" distL="0" distR="0" wp14:anchorId="20489429" wp14:editId="48D2DD39">
             <wp:extent cx="4572000" cy="2743200"/>
@@ -5604,7 +5537,6 @@
           <w:kern w:val="28"/>
           <w:lang w:bidi="he-IL"/>
         </w:rPr>
-        <w:lastRenderedPageBreak/>
         <w:t xml:space="preserve">As far as </w:t>
       </w:r>
       <w:r>
@@ -5665,7 +5597,18 @@
           <w:kern w:val="28"/>
           <w:lang w:bidi="he-IL"/>
         </w:rPr>
-        <w:t xml:space="preserve">in the US but trails Android by a much greater margin worldwide. </w:t>
+        <w:t xml:space="preserve">in the US but trails Android by a much greater </w:t>
+      </w:r>
+      <w:r>
+        <w:rPr>
+          <w:rFonts w:ascii="Times New Roman" w:eastAsia="Times New Roman" w:hAnsi="Times New Roman" w:cs="Times New Roman"/>
+          <w:bCs/>
+          <w:color w:val="000000" w:themeColor="text1"/>
+          <w:kern w:val="28"/>
+          <w:lang w:bidi="he-IL"/>
+        </w:rPr>
+        <w:lastRenderedPageBreak/>
+        <w:t xml:space="preserve">margin worldwide. </w:t>
       </w:r>
       <w:r>
         <w:rPr>
@@ -5899,6 +5842,7 @@
           <w:kern w:val="28"/>
           <w:lang w:bidi="he-IL"/>
         </w:rPr>
+        <w:lastRenderedPageBreak/>
         <w:t>The top</w:t>
       </w:r>
       <w:r>
@@ -7175,7 +7119,7 @@
           <w:rFonts w:ascii="Times New Roman" w:hAnsi="Times New Roman" w:cs="Times New Roman"/>
         </w:rPr>
       </w:pPr>
-      <w:bookmarkStart w:id="9" w:name="_Toc531333597"/>
+      <w:bookmarkStart w:id="10" w:name="_Toc531760643"/>
       <w:r>
         <w:rPr>
           <w:rFonts w:ascii="Times New Roman" w:hAnsi="Times New Roman" w:cs="Times New Roman"/>
@@ -7183,7 +7127,7 @@
         <w:lastRenderedPageBreak/>
         <w:t>Alternative Approaches</w:t>
       </w:r>
-      <w:bookmarkEnd w:id="9"/>
+      <w:bookmarkEnd w:id="10"/>
       <w:r>
         <w:rPr>
           <w:rFonts w:ascii="Times New Roman" w:hAnsi="Times New Roman" w:cs="Times New Roman"/>
@@ -17869,14 +17813,14 @@
                 <w:rFonts w:ascii="Times New Roman" w:hAnsi="Times New Roman" w:cs="Times New Roman"/>
               </w:rPr>
             </w:pPr>
-            <w:bookmarkStart w:id="10" w:name="_Hlk529342849"/>
+            <w:bookmarkStart w:id="11" w:name="_Hlk529342849"/>
             <w:r>
               <w:rPr>
                 <w:rFonts w:ascii="Times New Roman" w:hAnsi="Times New Roman" w:cs="Times New Roman"/>
               </w:rPr>
               <w:t>Compatible with Adafruit HUZZAH ESP8266 breakout</w:t>
             </w:r>
-            <w:bookmarkEnd w:id="10"/>
+            <w:bookmarkEnd w:id="11"/>
           </w:p>
         </w:tc>
         <w:tc>
@@ -17993,14 +17937,14 @@
                 <w:rFonts w:ascii="Times New Roman" w:hAnsi="Times New Roman" w:cs="Times New Roman"/>
               </w:rPr>
             </w:pPr>
-            <w:bookmarkStart w:id="11" w:name="_Hlk529342881"/>
+            <w:bookmarkStart w:id="12" w:name="_Hlk529342881"/>
             <w:r>
               <w:rPr>
                 <w:rFonts w:ascii="Times New Roman" w:hAnsi="Times New Roman" w:cs="Times New Roman"/>
               </w:rPr>
               <w:t>Compatible with Raspberry Pi Zero W</w:t>
             </w:r>
-            <w:bookmarkEnd w:id="11"/>
+            <w:bookmarkEnd w:id="12"/>
           </w:p>
         </w:tc>
         <w:tc>
@@ -18115,7 +18059,7 @@
                 <w:rFonts w:ascii="Times New Roman" w:hAnsi="Times New Roman" w:cs="Times New Roman"/>
               </w:rPr>
             </w:pPr>
-            <w:bookmarkStart w:id="12" w:name="_Hlk529342898"/>
+            <w:bookmarkStart w:id="13" w:name="_Hlk529342898"/>
             <w:r>
               <w:rPr>
                 <w:rFonts w:ascii="Times New Roman" w:hAnsi="Times New Roman" w:cs="Times New Roman"/>
@@ -18136,7 +18080,7 @@
               </w:rPr>
               <w:t xml:space="preserve"> 1010</w:t>
             </w:r>
-            <w:bookmarkEnd w:id="12"/>
+            <w:bookmarkEnd w:id="13"/>
           </w:p>
         </w:tc>
         <w:tc>
@@ -18253,7 +18197,7 @@
                 <w:rFonts w:ascii="Times New Roman" w:hAnsi="Times New Roman" w:cs="Times New Roman"/>
               </w:rPr>
             </w:pPr>
-            <w:bookmarkStart w:id="13" w:name="_Hlk529342910"/>
+            <w:bookmarkStart w:id="14" w:name="_Hlk529342910"/>
             <w:r>
               <w:rPr>
                 <w:rFonts w:ascii="Times New Roman" w:hAnsi="Times New Roman" w:cs="Times New Roman"/>
@@ -18274,7 +18218,7 @@
               </w:rPr>
               <w:t xml:space="preserve"> – ATSAMD21 + ATWINC1500</w:t>
             </w:r>
-            <w:bookmarkEnd w:id="13"/>
+            <w:bookmarkEnd w:id="14"/>
           </w:p>
         </w:tc>
         <w:tc>
@@ -20306,14 +20250,14 @@
           <w:rFonts w:ascii="Times New Roman" w:hAnsi="Times New Roman" w:cs="Times New Roman"/>
         </w:rPr>
       </w:pPr>
-      <w:bookmarkStart w:id="14" w:name="_Toc531333598"/>
+      <w:bookmarkStart w:id="15" w:name="_Toc531760644"/>
       <w:r>
         <w:rPr>
           <w:rFonts w:ascii="Times New Roman" w:hAnsi="Times New Roman" w:cs="Times New Roman"/>
         </w:rPr>
         <w:t>Impact of Success</w:t>
       </w:r>
-      <w:bookmarkEnd w:id="14"/>
+      <w:bookmarkEnd w:id="15"/>
       <w:r>
         <w:rPr>
           <w:rFonts w:ascii="Times New Roman" w:hAnsi="Times New Roman" w:cs="Times New Roman"/>
@@ -20373,7 +20317,7 @@
           <w:szCs w:val="28"/>
         </w:rPr>
       </w:pPr>
-      <w:bookmarkStart w:id="15" w:name="_Toc531333599"/>
+      <w:bookmarkStart w:id="16" w:name="_Toc531760645"/>
       <w:r>
         <w:rPr>
           <w:rFonts w:ascii="Times New Roman" w:hAnsi="Times New Roman" w:cs="Times New Roman"/>
@@ -20381,7 +20325,7 @@
         <w:lastRenderedPageBreak/>
         <w:t>Context of Design Solution</w:t>
       </w:r>
-      <w:bookmarkEnd w:id="15"/>
+      <w:bookmarkEnd w:id="16"/>
       <w:r>
         <w:rPr>
           <w:rFonts w:ascii="Times New Roman" w:hAnsi="Times New Roman" w:cs="Times New Roman"/>
@@ -20396,14 +20340,14 @@
           <w:rFonts w:ascii="Times New Roman" w:hAnsi="Times New Roman" w:cs="Times New Roman"/>
         </w:rPr>
       </w:pPr>
-      <w:bookmarkStart w:id="16" w:name="_Toc531333600"/>
+      <w:bookmarkStart w:id="17" w:name="_Toc531760646"/>
       <w:r>
         <w:rPr>
           <w:rFonts w:ascii="Times New Roman" w:hAnsi="Times New Roman" w:cs="Times New Roman"/>
         </w:rPr>
         <w:t>Design Objectives</w:t>
       </w:r>
-      <w:bookmarkEnd w:id="16"/>
+      <w:bookmarkEnd w:id="17"/>
     </w:p>
     <w:p>
       <w:pPr>
@@ -20608,7 +20552,7 @@
           <w:rFonts w:ascii="Times New Roman" w:hAnsi="Times New Roman" w:cs="Times New Roman"/>
         </w:rPr>
       </w:pPr>
-      <w:bookmarkStart w:id="17" w:name="_Toc531333601"/>
+      <w:bookmarkStart w:id="18" w:name="_Toc531760647"/>
       <w:r>
         <w:rPr>
           <w:rFonts w:ascii="Times New Roman" w:hAnsi="Times New Roman" w:cs="Times New Roman"/>
@@ -20621,7 +20565,7 @@
         </w:rPr>
         <w:t>Assumptions</w:t>
       </w:r>
-      <w:bookmarkEnd w:id="17"/>
+      <w:bookmarkEnd w:id="18"/>
     </w:p>
     <w:p>
       <w:pPr>
@@ -21210,7 +21154,7 @@
           <w:rFonts w:ascii="Times New Roman" w:hAnsi="Times New Roman" w:cs="Times New Roman"/>
         </w:rPr>
       </w:pPr>
-      <w:bookmarkStart w:id="18" w:name="_Toc531333602"/>
+      <w:bookmarkStart w:id="19" w:name="_Toc531760648"/>
       <w:r>
         <w:rPr>
           <w:rFonts w:ascii="Times New Roman" w:hAnsi="Times New Roman" w:cs="Times New Roman"/>
@@ -21223,7 +21167,7 @@
         </w:rPr>
         <w:t>Requirements</w:t>
       </w:r>
-      <w:bookmarkEnd w:id="18"/>
+      <w:bookmarkEnd w:id="19"/>
     </w:p>
     <w:p>
       <w:pPr>
@@ -22741,7 +22685,7 @@
           <w:rFonts w:ascii="Times New Roman" w:hAnsi="Times New Roman" w:cs="Times New Roman"/>
         </w:rPr>
       </w:pPr>
-      <w:bookmarkStart w:id="19" w:name="_Toc531333603"/>
+      <w:bookmarkStart w:id="20" w:name="_Toc531760649"/>
       <w:r>
         <w:rPr>
           <w:rFonts w:ascii="Times New Roman" w:hAnsi="Times New Roman" w:cs="Times New Roman"/>
@@ -22754,7 +22698,7 @@
         </w:rPr>
         <w:t>Constraints</w:t>
       </w:r>
-      <w:bookmarkEnd w:id="19"/>
+      <w:bookmarkEnd w:id="20"/>
     </w:p>
     <w:tbl>
       <w:tblPr>
@@ -23622,7 +23566,7 @@
           <w:rFonts w:ascii="Times New Roman" w:hAnsi="Times New Roman" w:cs="Times New Roman"/>
         </w:rPr>
       </w:pPr>
-      <w:bookmarkStart w:id="20" w:name="_Toc531333604"/>
+      <w:bookmarkStart w:id="21" w:name="_Toc531760650"/>
       <w:r>
         <w:rPr>
           <w:rFonts w:ascii="Times New Roman" w:hAnsi="Times New Roman" w:cs="Times New Roman"/>
@@ -23635,7 +23579,7 @@
         </w:rPr>
         <w:t>Standards</w:t>
       </w:r>
-      <w:bookmarkEnd w:id="20"/>
+      <w:bookmarkEnd w:id="21"/>
     </w:p>
     <w:tbl>
       <w:tblPr>
@@ -24098,14 +24042,14 @@
           <w:rFonts w:ascii="Times New Roman" w:hAnsi="Times New Roman" w:cs="Times New Roman"/>
         </w:rPr>
       </w:pPr>
-      <w:bookmarkStart w:id="21" w:name="_Toc531333605"/>
+      <w:bookmarkStart w:id="22" w:name="_Toc531760651"/>
       <w:r>
         <w:rPr>
           <w:rFonts w:ascii="Times New Roman" w:hAnsi="Times New Roman" w:cs="Times New Roman"/>
         </w:rPr>
         <w:t>Design Functionality</w:t>
       </w:r>
-      <w:bookmarkEnd w:id="21"/>
+      <w:bookmarkEnd w:id="22"/>
     </w:p>
     <w:p>
       <w:pPr>
@@ -24612,7 +24556,7 @@
           <w:rFonts w:ascii="Times New Roman" w:hAnsi="Times New Roman" w:cs="Times New Roman"/>
         </w:rPr>
       </w:pPr>
-      <w:bookmarkStart w:id="22" w:name="_Toc531333606"/>
+      <w:bookmarkStart w:id="23" w:name="_Toc531760652"/>
       <w:r>
         <w:rPr>
           <w:rFonts w:ascii="Times New Roman" w:hAnsi="Times New Roman" w:cs="Times New Roman"/>
@@ -24625,7 +24569,7 @@
         </w:rPr>
         <w:t xml:space="preserve"> Characteristics</w:t>
       </w:r>
-      <w:bookmarkEnd w:id="22"/>
+      <w:bookmarkEnd w:id="23"/>
     </w:p>
     <w:p>
       <w:pPr>
@@ -24662,14 +24606,14 @@
           <w:rFonts w:ascii="Times New Roman" w:hAnsi="Times New Roman" w:cs="Times New Roman"/>
         </w:rPr>
       </w:pPr>
-      <w:bookmarkStart w:id="23" w:name="_Toc531333607"/>
+      <w:bookmarkStart w:id="24" w:name="_Toc531760653"/>
       <w:r>
         <w:rPr>
           <w:rFonts w:ascii="Times New Roman" w:hAnsi="Times New Roman" w:cs="Times New Roman"/>
         </w:rPr>
         <w:t>Operating Environment</w:t>
       </w:r>
-      <w:bookmarkEnd w:id="23"/>
+      <w:bookmarkEnd w:id="24"/>
     </w:p>
     <w:p>
       <w:pPr>
@@ -24780,14 +24724,14 @@
           <w:rFonts w:ascii="Times New Roman" w:hAnsi="Times New Roman" w:cs="Times New Roman"/>
         </w:rPr>
       </w:pPr>
-      <w:bookmarkStart w:id="24" w:name="_Toc531333608"/>
+      <w:bookmarkStart w:id="25" w:name="_Toc531760654"/>
       <w:r>
         <w:rPr>
           <w:rFonts w:ascii="Times New Roman" w:hAnsi="Times New Roman" w:cs="Times New Roman"/>
         </w:rPr>
         <w:t>User Documentation</w:t>
       </w:r>
-      <w:bookmarkEnd w:id="24"/>
+      <w:bookmarkEnd w:id="25"/>
     </w:p>
     <w:p>
       <w:pPr>
@@ -24885,7 +24829,7 @@
           <w:bCs w:val="0"/>
         </w:rPr>
       </w:pPr>
-      <w:bookmarkStart w:id="25" w:name="_Toc531333609"/>
+      <w:bookmarkStart w:id="26" w:name="_Toc531760655"/>
       <w:r>
         <w:rPr>
           <w:rFonts w:ascii="Times New Roman" w:hAnsi="Times New Roman" w:cs="Times New Roman"/>
@@ -24894,7 +24838,7 @@
         <w:lastRenderedPageBreak/>
         <w:t>Technical Approach</w:t>
       </w:r>
-      <w:bookmarkEnd w:id="25"/>
+      <w:bookmarkEnd w:id="26"/>
     </w:p>
     <w:p>
       <w:pPr>
@@ -24917,14 +24861,14 @@
           <w:rFonts w:ascii="Times New Roman" w:hAnsi="Times New Roman" w:cs="Times New Roman"/>
         </w:rPr>
       </w:pPr>
-      <w:bookmarkStart w:id="26" w:name="_Toc531333610"/>
+      <w:bookmarkStart w:id="27" w:name="_Toc531760656"/>
       <w:r>
         <w:rPr>
           <w:rFonts w:ascii="Times New Roman" w:hAnsi="Times New Roman" w:cs="Times New Roman"/>
         </w:rPr>
         <w:t>Hardware</w:t>
       </w:r>
-      <w:bookmarkEnd w:id="26"/>
+      <w:bookmarkEnd w:id="27"/>
     </w:p>
     <w:p>
       <w:pPr>
@@ -25128,24 +25072,24 @@
           <w:rFonts w:ascii="Times New Roman" w:hAnsi="Times New Roman" w:cs="Times New Roman"/>
         </w:rPr>
       </w:pPr>
-      <w:bookmarkStart w:id="27" w:name="_Toc531333611"/>
+      <w:bookmarkStart w:id="28" w:name="_Toc531760657"/>
       <w:r>
         <w:rPr>
           <w:rFonts w:ascii="Times New Roman" w:hAnsi="Times New Roman" w:cs="Times New Roman"/>
         </w:rPr>
         <w:t>Software</w:t>
       </w:r>
-      <w:bookmarkEnd w:id="27"/>
+      <w:bookmarkEnd w:id="28"/>
     </w:p>
     <w:p>
       <w:pPr>
         <w:pStyle w:val="Heading3"/>
       </w:pPr>
-      <w:bookmarkStart w:id="28" w:name="_Toc531333612"/>
+      <w:bookmarkStart w:id="29" w:name="_Toc531760658"/>
       <w:r>
         <w:t>Software Overview</w:t>
       </w:r>
-      <w:bookmarkEnd w:id="28"/>
+      <w:bookmarkEnd w:id="29"/>
     </w:p>
     <w:p>
       <w:pPr>
@@ -25226,12 +25170,12 @@
       <w:pPr>
         <w:pStyle w:val="Heading3"/>
       </w:pPr>
-      <w:bookmarkStart w:id="29" w:name="_Toc531333613"/>
+      <w:bookmarkStart w:id="30" w:name="_Toc531760659"/>
       <w:r>
         <w:lastRenderedPageBreak/>
         <w:t>Software Flow Diagram</w:t>
       </w:r>
-      <w:bookmarkEnd w:id="29"/>
+      <w:bookmarkEnd w:id="30"/>
     </w:p>
     <w:p>
       <w:pPr>
@@ -25355,12 +25299,12 @@
       <w:pPr>
         <w:pStyle w:val="Heading3"/>
       </w:pPr>
-      <w:bookmarkStart w:id="30" w:name="_Toc531333614"/>
+      <w:bookmarkStart w:id="31" w:name="_Toc531760660"/>
       <w:r>
         <w:lastRenderedPageBreak/>
         <w:t>Software Block Diagram</w:t>
       </w:r>
-      <w:bookmarkEnd w:id="30"/>
+      <w:bookmarkEnd w:id="31"/>
     </w:p>
     <w:p>
       <w:pPr>
@@ -25658,11 +25602,11 @@
       <w:pPr>
         <w:pStyle w:val="Heading3"/>
       </w:pPr>
-      <w:bookmarkStart w:id="31" w:name="_Toc531333615"/>
+      <w:bookmarkStart w:id="32" w:name="_Toc531760661"/>
       <w:r>
         <w:t>Mobile Application User Flow Diagrams</w:t>
       </w:r>
-      <w:bookmarkEnd w:id="31"/>
+      <w:bookmarkEnd w:id="32"/>
     </w:p>
     <w:p>
       <w:pPr>
@@ -26155,8 +26099,8 @@
           <w:rFonts w:ascii="Times New Roman" w:hAnsi="Times New Roman" w:cs="Times New Roman"/>
         </w:rPr>
       </w:pPr>
-      <w:bookmarkStart w:id="32" w:name="_Toc448737452"/>
-      <w:bookmarkStart w:id="33" w:name="_Toc531333616"/>
+      <w:bookmarkStart w:id="33" w:name="_Toc448737452"/>
+      <w:bookmarkStart w:id="34" w:name="_Toc531760662"/>
       <w:r>
         <w:rPr>
           <w:rFonts w:ascii="Times New Roman" w:hAnsi="Times New Roman" w:cs="Times New Roman"/>
@@ -26164,14 +26108,14 @@
         <w:lastRenderedPageBreak/>
         <w:t xml:space="preserve">Appendix: </w:t>
       </w:r>
-      <w:bookmarkEnd w:id="32"/>
+      <w:bookmarkEnd w:id="33"/>
       <w:r>
         <w:rPr>
           <w:rFonts w:ascii="Times New Roman" w:hAnsi="Times New Roman" w:cs="Times New Roman"/>
         </w:rPr>
         <w:t>Test and Evaluation Master Plan and Report</w:t>
       </w:r>
-      <w:bookmarkEnd w:id="33"/>
+      <w:bookmarkEnd w:id="34"/>
     </w:p>
     <w:p>
       <w:pPr>
@@ -28690,12 +28634,7 @@
               </w:rPr>
             </w:pPr>
             <w:r>
-              <w:t>Test in environment ab</w:t>
-            </w:r>
-            <w:bookmarkStart w:id="34" w:name="_GoBack"/>
-            <w:bookmarkEnd w:id="34"/>
-            <w:r>
-              <w:t>ove 32</w:t>
+              <w:t>Test in environment above 32</w:t>
             </w:r>
             <w:r>
               <w:rPr>
@@ -41555,7 +41494,7 @@
         </w:rPr>
         <w:br w:type="page"/>
       </w:r>
-      <w:bookmarkStart w:id="35" w:name="_Toc531333617"/>
+      <w:bookmarkStart w:id="35" w:name="_Toc531760663"/>
       <w:r>
         <w:rPr>
           <w:rFonts w:ascii="Times New Roman" w:hAnsi="Times New Roman" w:cs="Times New Roman"/>
@@ -48525,7 +48464,7 @@
 </file>
 
 <file path=customXml/itemProps1.xml><?xml version="1.0" encoding="utf-8"?>
-<ds:datastoreItem xmlns:ds="http://schemas.openxmlformats.org/officeDocument/2006/customXml" ds:itemID="{8803BCAD-DE62-4D44-956E-58364726FA23}">
+<ds:datastoreItem xmlns:ds="http://schemas.openxmlformats.org/officeDocument/2006/customXml" ds:itemID="{31E30F6B-557B-44C3-9AFC-939A3CB6D84B}">
   <ds:schemaRefs>
     <ds:schemaRef ds:uri="http://schemas.openxmlformats.org/officeDocument/2006/bibliography"/>
   </ds:schemaRefs>

</xml_diff>